<commit_message>
Documentation updates for 1.0.0-alpha-2
</commit_message>
<xml_diff>
--- a/docs/sos_runbook_w_breaks.docx
+++ b/docs/sos_runbook_w_breaks.docx
@@ -1,22 +1,18 @@
 
 <file path=word/document.xml><?xml version="1.0" encoding="utf-8"?>
-<w:document xmlns:r="http://schemas.openxmlformats.org/officeDocument/2006/relationships" xmlns:wp="http://schemas.openxmlformats.org/drawingml/2006/wordprocessingDrawing" xmlns:w="http://schemas.openxmlformats.org/wordprocessingml/2006/main" xmlns:w10="urn:schemas-microsoft-com:office:word" xmlns:w14="http://schemas.microsoft.com/office/word/2010/wordml" xmlns:wps="http://schemas.microsoft.com/office/word/2010/wordprocessingShape" xmlns:wpg="http://schemas.microsoft.com/office/word/2010/wordprocessingGroup" xmlns:mc="http://schemas.openxmlformats.org/markup-compatibility/2006" xmlns:v="urn:schemas-microsoft-com:vml" xmlns:o="urn:schemas-microsoft-com:office:office" xmlns:m="http://schemas.openxmlformats.org/officeDocument/2006/math" mc:Ignorable="w14">
+<w:document xmlns:mo="http://schemas.microsoft.com/office/mac/office/2008/main" xmlns:ve="http://schemas.openxmlformats.org/markup-compatibility/2006" xmlns:mv="urn:schemas-microsoft-com:mac:vml" xmlns:o="urn:schemas-microsoft-com:office:office" xmlns:r="http://schemas.openxmlformats.org/officeDocument/2006/relationships" xmlns:m="http://schemas.openxmlformats.org/officeDocument/2006/math" xmlns:v="urn:schemas-microsoft-com:vml" xmlns:wp="http://schemas.openxmlformats.org/drawingml/2006/wordprocessingDrawing" xmlns:w10="urn:schemas-microsoft-com:office:word" xmlns:w="http://schemas.openxmlformats.org/wordprocessingml/2006/main" xmlns:wne="http://schemas.microsoft.com/office/word/2006/wordml">
   <w:body>
     <w:p>
       <w:pPr>
         <w:pStyle w:val="Heading"/>
       </w:pPr>
-      <w:bookmarkStart w:name="coloradorisklimitingaudit" w:id="0"/>
+      <w:bookmarkStart w:id="0" w:name="coloradorisklimitingaudit"/>
       <w:bookmarkEnd w:id="0"/>
       <w:r>
+        <w:t>C</w:t>
+      </w:r>
+      <w:r>
         <w:rPr>
-          <w:rtl w:val="0"/>
-        </w:rPr>
-        <w:t>C</w:t>
-      </w:r>
-      <w:r>
-        <w:rPr>
-          <w:rtl w:val="0"/>
           <w:lang w:val="pt-PT"/>
         </w:rPr>
         <w:t>olorado Risk Limiting Audit</w:t>
@@ -26,39 +22,27 @@
       <w:pPr>
         <w:pStyle w:val="Heading"/>
       </w:pPr>
-      <w:bookmarkStart w:name="secretaryofstaterunbook" w:id="1"/>
+      <w:bookmarkStart w:id="1" w:name="secretaryofstaterunbook"/>
       <w:bookmarkEnd w:id="1"/>
       <w:r>
+        <w:t>Secretary of State Run Book</w:t>
+      </w:r>
+    </w:p>
+    <w:p>
+      <w:pPr>
+        <w:pStyle w:val="Heading2"/>
+      </w:pPr>
+      <w:bookmarkStart w:id="2" w:name="introduction"/>
+      <w:bookmarkEnd w:id="2"/>
+      <w:r>
         <w:rPr>
-          <w:rtl w:val="0"/>
-        </w:rPr>
-        <w:t>S</w:t>
-      </w:r>
-      <w:r>
-        <w:rPr>
-          <w:rtl w:val="0"/>
-          <w:lang w:val="en-US"/>
-        </w:rPr>
-        <w:t>ecretary of State Run Book</w:t>
-      </w:r>
-    </w:p>
-    <w:p>
-      <w:pPr>
-        <w:pStyle w:val="Heading 2"/>
-      </w:pPr>
-      <w:bookmarkStart w:name="introduction" w:id="2"/>
-      <w:bookmarkEnd w:id="2"/>
-      <w:r>
-        <w:rPr>
-          <w:rFonts w:cs="Arial Unicode MS" w:eastAsia="Arial Unicode MS"/>
-          <w:rtl w:val="0"/>
+          <w:rFonts w:eastAsia="Arial Unicode MS" w:cs="Arial Unicode MS"/>
         </w:rPr>
         <w:t>I</w:t>
       </w:r>
       <w:r>
         <w:rPr>
-          <w:rFonts w:cs="Arial Unicode MS" w:eastAsia="Arial Unicode MS"/>
-          <w:rtl w:val="0"/>
+          <w:rFonts w:eastAsia="Arial Unicode MS" w:cs="Arial Unicode MS"/>
           <w:lang w:val="fr-FR"/>
         </w:rPr>
         <w:t>ntroduction</w:t>
@@ -66,143 +50,92 @@
     </w:p>
     <w:p>
       <w:pPr>
-        <w:pStyle w:val="First Paragraph"/>
-      </w:pPr>
+        <w:pStyle w:val="FirstParagraph"/>
+      </w:pPr>
+      <w:r>
+        <w:t>This Run Book guides State election administrators in Colorado who will be implementing a Risk Limiting Audit (RLA). There is a separate book for County election administrators.</w:t>
+      </w:r>
+    </w:p>
+    <w:p>
+      <w:pPr>
+        <w:pStyle w:val="BodyText"/>
+      </w:pPr>
+      <w:r>
+        <w:t xml:space="preserve">The RLA Tool, developed by Free &amp; Fair for the Colorado Department of State for use in elections in November 2017 and later, supports Risk-Limiting Audits as required by Colorado statute and as described in the </w:t>
+      </w:r>
+      <w:hyperlink r:id="rId4" w:history="1">
+        <w:r>
+          <w:rPr>
+            <w:rStyle w:val="Hyperlink0"/>
+          </w:rPr>
+          <w:t>Colorado Secretary of State's Rule 25</w:t>
+        </w:r>
+      </w:hyperlink>
+      <w:r>
+        <w:t xml:space="preserve"> for elections.</w:t>
+      </w:r>
+    </w:p>
+    <w:p>
+      <w:pPr>
+        <w:pStyle w:val="BodyText"/>
+      </w:pPr>
+      <w:r>
+        <w:t>The RLA Tool helps the Colorado Secretary of State fulfill the requirements of Rule 25.2.2 and Rule 25.2.3. Using the RLA Tool, Secretary of State can enter the risk limit, the publicly-generated random seed, and the contests that drive the audit process. As Counties upload ballot manifests and CVR files, the RLA Tool allows the Secretary of State to monitor progress. The Secretary of State can use the tool to identify contests that should go to a full hand count. The RLA Tool performs the calculations required by Rule 25, such as choosing random samples of ballots for audit and determining actual risk levels. While audits are ongoing, the Secretary of State can monitor the progress of the individual County audit boards.</w:t>
+      </w:r>
+    </w:p>
+    <w:p>
+      <w:pPr>
+        <w:pStyle w:val="BodyText"/>
+      </w:pPr>
+      <w:r>
+        <w:t>The RLA Tool also exports reports and files for use in the Audit Center, a website required by Rule 25 to disseminate audit-related information to the public.</w:t>
+      </w:r>
+    </w:p>
+    <w:p>
+      <w:pPr>
+        <w:pStyle w:val="BodyText"/>
+      </w:pPr>
+      <w:r>
+        <w:t>This version of the RLA Tool requires that the contests driving the audit round sizes and risk level calculations must be single-County contests.</w:t>
+      </w:r>
+    </w:p>
+    <w:p>
+      <w:pPr>
+        <w:pStyle w:val="BodyText"/>
+      </w:pPr>
+      <w:r>
+        <w:t>This version of the RLA Tool requires Cast Vote Record and Ballot Manifest files in the format exported from the Dominion Democracy Suite.</w:t>
+      </w:r>
+    </w:p>
+    <w:p>
+      <w:pPr>
+        <w:pStyle w:val="Heading3"/>
+      </w:pPr>
+      <w:bookmarkStart w:id="3" w:name="launchingandloggingin"/>
+      <w:bookmarkEnd w:id="3"/>
       <w:r>
         <w:rPr>
-          <w:rtl w:val="0"/>
+          <w:rFonts w:eastAsia="Arial Unicode MS" w:cs="Arial Unicode MS"/>
         </w:rPr>
-        <w:t>This Run Book guides State election administrators in Colorado who will be implementing a Risk Limiting Audit (RLA). There is a separate book for County election administrators.</w:t>
-      </w:r>
-    </w:p>
-    <w:p>
-      <w:pPr>
-        <w:pStyle w:val="Body Text"/>
+        <w:t>Launching and Logging In</w:t>
+      </w:r>
+    </w:p>
+    <w:p>
+      <w:pPr>
+        <w:pStyle w:val="FirstParagraph"/>
+      </w:pPr>
+      <w:r>
+        <w:t>Department of State users must log in to the RLA Tool by pointing their browser to the URL designated by the Department of State. County users can use the same URL.</w:t>
+      </w:r>
+    </w:p>
+    <w:p>
+      <w:pPr>
+        <w:pStyle w:val="Body"/>
       </w:pPr>
       <w:r>
         <w:rPr>
-          <w:rtl w:val="0"/>
+          <w:noProof/>
         </w:rPr>
-        <w:t xml:space="preserve">The RLA Tool, developed by Free &amp; Fair for the Colorado Department of State for use in elections in November 2017 and later, supports Risk-Limiting Audits as required by Colorado statute and as described in the </w:t>
-      </w:r>
-      <w:r>
-        <w:rPr>
-          <w:rStyle w:val="Hyperlink.0"/>
-        </w:rPr>
-        <w:fldChar w:fldCharType="begin" w:fldLock="0"/>
-      </w:r>
-      <w:r>
-        <w:rPr>
-          <w:rStyle w:val="Hyperlink.0"/>
-        </w:rPr>
-        <w:instrText xml:space="preserve"> HYPERLINK "http://www.sos.state.co.us/pubs/rule_making/CurrentRules/8CCR1505-1/ElectionRules.pdf"</w:instrText>
-      </w:r>
-      <w:r>
-        <w:rPr>
-          <w:rStyle w:val="Hyperlink.0"/>
-        </w:rPr>
-        <w:fldChar w:fldCharType="separate" w:fldLock="0"/>
-      </w:r>
-      <w:r>
-        <w:rPr>
-          <w:rStyle w:val="Hyperlink.0"/>
-          <w:rtl w:val="0"/>
-        </w:rPr>
-        <w:t>Colorado Secretary of State's Rule 25</w:t>
-      </w:r>
-      <w:r>
-        <w:rPr/>
-        <w:fldChar w:fldCharType="end" w:fldLock="0"/>
-      </w:r>
-      <w:r>
-        <w:rPr>
-          <w:rtl w:val="0"/>
-        </w:rPr>
-        <w:t xml:space="preserve"> for elections.</w:t>
-      </w:r>
-    </w:p>
-    <w:p>
-      <w:pPr>
-        <w:pStyle w:val="Body Text"/>
-      </w:pPr>
-      <w:r>
-        <w:rPr>
-          <w:rtl w:val="0"/>
-        </w:rPr>
-        <w:t>The RLA Tool helps the Colorado Secretary of State fulfill the requirements of Rule 25.2.2 and Rule 25.2.3. Using the RLA Tool, Secretary of State can enter the risk limit, the publicly-generated random seed, and the contests that drive the audit process. As Counties upload ballot manifests and CVR files, the RLA Tool allows the Secretary of State to monitor progress. The Secretary of State can use the tool to identify contests that should go to a full hand count. The RLA Tool performs the calculations required by Rule 25, such as choosing random samples of ballots for audit and determining actual risk levels. While audits are ongoing, the Secretary of State can monitor the progress of the individual County audit boards.</w:t>
-      </w:r>
-    </w:p>
-    <w:p>
-      <w:pPr>
-        <w:pStyle w:val="Body Text"/>
-      </w:pPr>
-      <w:r>
-        <w:rPr>
-          <w:rtl w:val="0"/>
-        </w:rPr>
-        <w:t>The RLA Tool also exports reports and files for use in the Audit Center, a website required by Rule 25 to disseminate audit-related information to the public.</w:t>
-      </w:r>
-    </w:p>
-    <w:p>
-      <w:pPr>
-        <w:pStyle w:val="Body Text"/>
-      </w:pPr>
-      <w:r>
-        <w:rPr>
-          <w:rtl w:val="0"/>
-        </w:rPr>
-        <w:t>This version of the RLA Tool requires that the contests driving the audit round sizes and risk level calculations must be single-County contests.</w:t>
-      </w:r>
-    </w:p>
-    <w:p>
-      <w:pPr>
-        <w:pStyle w:val="Body Text"/>
-      </w:pPr>
-      <w:r>
-        <w:rPr>
-          <w:rtl w:val="0"/>
-        </w:rPr>
-        <w:t>This version of the RLA Tool requires Cast Vote Record and Ballot Manifest files in the format exported from the Dominion Democracy Suite.</w:t>
-      </w:r>
-    </w:p>
-    <w:p>
-      <w:pPr>
-        <w:pStyle w:val="Heading 3"/>
-      </w:pPr>
-      <w:bookmarkStart w:name="launchingandloggingin" w:id="3"/>
-      <w:bookmarkEnd w:id="3"/>
-      <w:r>
-        <w:rPr>
-          <w:rFonts w:cs="Arial Unicode MS" w:eastAsia="Arial Unicode MS"/>
-          <w:rtl w:val="0"/>
-        </w:rPr>
-        <w:t>L</w:t>
-      </w:r>
-      <w:r>
-        <w:rPr>
-          <w:rFonts w:cs="Arial Unicode MS" w:eastAsia="Arial Unicode MS"/>
-          <w:rtl w:val="0"/>
-          <w:lang w:val="en-US"/>
-        </w:rPr>
-        <w:t>aunching and Logging In</w:t>
-      </w:r>
-    </w:p>
-    <w:p>
-      <w:pPr>
-        <w:pStyle w:val="First Paragraph"/>
-      </w:pPr>
-      <w:r>
-        <w:rPr>
-          <w:rtl w:val="0"/>
-        </w:rPr>
-        <w:t>Department of State users must log in to the RLA Tool by pointing their browser to the URL designated by the Department of State. County users can use the same URL.</w:t>
-      </w:r>
-    </w:p>
-    <w:p>
-      <w:pPr>
-        <w:pStyle w:val="Body"/>
-      </w:pPr>
-      <w:r>
         <w:drawing>
           <wp:inline distT="0" distB="0" distL="0" distR="0">
             <wp:extent cx="5943600" cy="3948546"/>
@@ -219,7 +152,7 @@
                     </pic:cNvPicPr>
                   </pic:nvPicPr>
                   <pic:blipFill>
-                    <a:blip r:embed="rId4">
+                    <a:blip r:embed="rId5">
                       <a:extLst/>
                     </a:blip>
                     <a:stretch>
@@ -242,7 +175,7 @@
                       <a:miter lim="400000"/>
                     </a:ln>
                     <a:effectLst>
-                      <a:outerShdw sx="100000" sy="100000" kx="0" ky="0" algn="b" rotWithShape="0" blurRad="63500" dist="25400" dir="5400000">
+                      <a:outerShdw blurRad="63500" dist="25400" dir="5400000" rotWithShape="0">
                         <a:srgbClr val="000000">
                           <a:alpha val="50000"/>
                         </a:srgbClr>
@@ -258,31 +191,28 @@
     </w:p>
     <w:p>
       <w:pPr>
-        <w:pStyle w:val="Image Caption"/>
+        <w:pStyle w:val="ImageCaption"/>
+      </w:pPr>
+      <w:r>
+        <w:t>Login</w:t>
+      </w:r>
+    </w:p>
+    <w:p>
+      <w:pPr>
+        <w:pStyle w:val="BodyText"/>
+      </w:pPr>
+      <w:r>
+        <w:t>Successful entry of username and password will lead to a two-factor authentication grid challenge.</w:t>
+      </w:r>
+    </w:p>
+    <w:p>
+      <w:pPr>
+        <w:pStyle w:val="Body"/>
       </w:pPr>
       <w:r>
         <w:rPr>
-          <w:rtl w:val="0"/>
+          <w:noProof/>
         </w:rPr>
-        <w:t>Login</w:t>
-      </w:r>
-    </w:p>
-    <w:p>
-      <w:pPr>
-        <w:pStyle w:val="Body Text"/>
-      </w:pPr>
-      <w:r>
-        <w:rPr>
-          <w:rtl w:val="0"/>
-        </w:rPr>
-        <w:t>Successful entry of username and password will lead to a two-factor authentication grid challenge.</w:t>
-      </w:r>
-    </w:p>
-    <w:p>
-      <w:pPr>
-        <w:pStyle w:val="Body"/>
-      </w:pPr>
-      <w:r>
         <w:drawing>
           <wp:inline distT="0" distB="0" distL="0" distR="0">
             <wp:extent cx="5943600" cy="6426999"/>
@@ -299,7 +229,7 @@
                     </pic:cNvPicPr>
                   </pic:nvPicPr>
                   <pic:blipFill>
-                    <a:blip r:embed="rId5">
+                    <a:blip r:embed="rId6">
                       <a:extLst/>
                     </a:blip>
                     <a:stretch>
@@ -322,7 +252,7 @@
                       <a:miter lim="400000"/>
                     </a:ln>
                     <a:effectLst>
-                      <a:outerShdw sx="100000" sy="100000" kx="0" ky="0" algn="b" rotWithShape="0" blurRad="63500" dist="25400" dir="5400000">
+                      <a:outerShdw blurRad="63500" dist="25400" dir="5400000" rotWithShape="0">
                         <a:srgbClr val="000000">
                           <a:alpha val="50000"/>
                         </a:srgbClr>
@@ -338,46 +268,39 @@
     </w:p>
     <w:p>
       <w:pPr>
-        <w:pStyle w:val="Image Caption"/>
+        <w:pStyle w:val="ImageCaption"/>
+      </w:pPr>
+      <w:r>
+        <w:t>Grid Challenge</w:t>
+      </w:r>
+    </w:p>
+    <w:p>
+      <w:pPr>
+        <w:pStyle w:val="BodyText"/>
       </w:pPr>
       <w:r>
         <w:rPr>
-          <w:rtl w:val="0"/>
-        </w:rPr>
-        <w:t>Grid Challenge</w:t>
-      </w:r>
-    </w:p>
-    <w:p>
-      <w:pPr>
-        <w:pStyle w:val="Body Text"/>
-      </w:pPr>
-      <w:r>
-        <w:rPr>
-          <w:rFonts w:ascii="Arial Unicode MS" w:cs="Arial Unicode MS" w:hAnsi="Arial Unicode MS" w:eastAsia="Arial Unicode MS"/>
-          <w:b w:val="0"/>
-          <w:bCs w:val="0"/>
-          <w:i w:val="0"/>
-          <w:iCs w:val="0"/>
+          <w:rFonts w:ascii="Arial Unicode MS" w:hAnsi="Arial Unicode MS"/>
         </w:rPr>
         <w:br w:type="page"/>
       </w:r>
     </w:p>
     <w:p>
       <w:pPr>
-        <w:pStyle w:val="Body Text"/>
+        <w:pStyle w:val="BodyText"/>
+      </w:pPr>
+      <w:r>
+        <w:t>The RLA Tool will direct users to the Department of State home page. At the start of the audit process, this page will contain no information. Note the logout button, in the upper right of this (and every) page.</w:t>
+      </w:r>
+    </w:p>
+    <w:p>
+      <w:pPr>
+        <w:pStyle w:val="Body"/>
       </w:pPr>
       <w:r>
         <w:rPr>
-          <w:rtl w:val="0"/>
+          <w:noProof/>
         </w:rPr>
-        <w:t>The RLA Tool will direct users to the Department of State home page. At the start of the audit process, this page will contain no information. Note the logout button, in the upper right of this (and every) page.</w:t>
-      </w:r>
-    </w:p>
-    <w:p>
-      <w:pPr>
-        <w:pStyle w:val="Body"/>
-      </w:pPr>
-      <w:r>
         <w:drawing>
           <wp:inline distT="0" distB="0" distL="0" distR="0">
             <wp:extent cx="5943600" cy="2819512"/>
@@ -394,7 +317,7 @@
                     </pic:cNvPicPr>
                   </pic:nvPicPr>
                   <pic:blipFill>
-                    <a:blip r:embed="rId6">
+                    <a:blip r:embed="rId7">
                       <a:extLst/>
                     </a:blip>
                     <a:stretch>
@@ -417,7 +340,7 @@
                       <a:miter lim="400000"/>
                     </a:ln>
                     <a:effectLst>
-                      <a:outerShdw sx="100000" sy="100000" kx="0" ky="0" algn="b" rotWithShape="0" blurRad="63500" dist="25400" dir="5400000">
+                      <a:outerShdw blurRad="63500" dist="25400" dir="5400000" rotWithShape="0">
                         <a:srgbClr val="000000">
                           <a:alpha val="50000"/>
                         </a:srgbClr>
@@ -433,59 +356,41 @@
     </w:p>
     <w:p>
       <w:pPr>
-        <w:pStyle w:val="Image Caption"/>
-      </w:pPr>
+        <w:pStyle w:val="ImageCaption"/>
+      </w:pPr>
+      <w:r>
+        <w:t>Secretary of State Home Screenshot, including logout button</w:t>
+      </w:r>
+    </w:p>
+    <w:p>
+      <w:pPr>
+        <w:pStyle w:val="Heading3"/>
+      </w:pPr>
+      <w:bookmarkStart w:id="4" w:name="navigation"/>
+      <w:bookmarkEnd w:id="4"/>
       <w:r>
         <w:rPr>
-          <w:rtl w:val="0"/>
+          <w:rFonts w:eastAsia="Arial Unicode MS" w:cs="Arial Unicode MS"/>
         </w:rPr>
-        <w:t>Secretary of State Home Screenshot</w:t>
-      </w:r>
+        <w:t>Navigation</w:t>
+      </w:r>
+    </w:p>
+    <w:p>
+      <w:pPr>
+        <w:pStyle w:val="FirstParagraph"/>
+      </w:pPr>
+      <w:r>
+        <w:t>Note the navigation menu in the upper left corner.</w:t>
+      </w:r>
+    </w:p>
+    <w:p>
+      <w:pPr>
+        <w:pStyle w:val="Body"/>
+      </w:pPr>
       <w:r>
         <w:rPr>
-          <w:rtl w:val="0"/>
+          <w:noProof/>
         </w:rPr>
-        <w:t>, including logout button</w:t>
-      </w:r>
-    </w:p>
-    <w:p>
-      <w:pPr>
-        <w:pStyle w:val="Heading 3"/>
-      </w:pPr>
-      <w:bookmarkStart w:name="navigation" w:id="4"/>
-      <w:bookmarkEnd w:id="4"/>
-      <w:r>
-        <w:rPr>
-          <w:rFonts w:cs="Arial Unicode MS" w:eastAsia="Arial Unicode MS"/>
-          <w:rtl w:val="0"/>
-        </w:rPr>
-        <w:t>N</w:t>
-      </w:r>
-      <w:r>
-        <w:rPr>
-          <w:rFonts w:cs="Arial Unicode MS" w:eastAsia="Arial Unicode MS"/>
-          <w:rtl w:val="0"/>
-          <w:lang w:val="en-US"/>
-        </w:rPr>
-        <w:t>avigation</w:t>
-      </w:r>
-    </w:p>
-    <w:p>
-      <w:pPr>
-        <w:pStyle w:val="First Paragraph"/>
-      </w:pPr>
-      <w:r>
-        <w:rPr>
-          <w:rtl w:val="0"/>
-        </w:rPr>
-        <w:t>Note the navigation menu in the upper left corner.</w:t>
-      </w:r>
-    </w:p>
-    <w:p>
-      <w:pPr>
-        <w:pStyle w:val="Body"/>
-      </w:pPr>
-      <w:r>
         <w:drawing>
           <wp:inline distT="0" distB="0" distL="0" distR="0">
             <wp:extent cx="5943600" cy="2832564"/>
@@ -502,7 +407,7 @@
                     </pic:cNvPicPr>
                   </pic:nvPicPr>
                   <pic:blipFill>
-                    <a:blip r:embed="rId7">
+                    <a:blip r:embed="rId8">
                       <a:extLst/>
                     </a:blip>
                     <a:stretch>
@@ -525,7 +430,7 @@
                       <a:miter lim="400000"/>
                     </a:ln>
                     <a:effectLst>
-                      <a:outerShdw sx="100000" sy="100000" kx="0" ky="0" algn="b" rotWithShape="0" blurRad="63500" dist="25400" dir="5400000">
+                      <a:outerShdw blurRad="63500" dist="25400" dir="5400000" rotWithShape="0">
                         <a:srgbClr val="000000">
                           <a:alpha val="50000"/>
                         </a:srgbClr>
@@ -541,32 +446,27 @@
     </w:p>
     <w:p>
       <w:pPr>
-        <w:pStyle w:val="Image Caption"/>
-      </w:pPr>
+        <w:pStyle w:val="ImageCaption"/>
+      </w:pPr>
+      <w:r>
+        <w:t>Secretary of State Navigation Screenshot</w:t>
+      </w:r>
+    </w:p>
+    <w:p>
+      <w:pPr>
+        <w:pStyle w:val="Heading3"/>
+      </w:pPr>
+      <w:bookmarkStart w:id="5" w:name="auditstatus"/>
+      <w:bookmarkEnd w:id="5"/>
       <w:r>
         <w:rPr>
-          <w:rtl w:val="0"/>
-        </w:rPr>
-        <w:t>Secretary of State Navigation Screenshot</w:t>
-      </w:r>
-    </w:p>
-    <w:p>
-      <w:pPr>
-        <w:pStyle w:val="Heading 3"/>
-      </w:pPr>
-      <w:bookmarkStart w:name="auditstatus" w:id="5"/>
-      <w:bookmarkEnd w:id="5"/>
-      <w:r>
-        <w:rPr>
-          <w:rFonts w:cs="Arial Unicode MS" w:eastAsia="Arial Unicode MS"/>
-          <w:rtl w:val="0"/>
+          <w:rFonts w:eastAsia="Arial Unicode MS" w:cs="Arial Unicode MS"/>
         </w:rPr>
         <w:t>A</w:t>
       </w:r>
       <w:r>
         <w:rPr>
-          <w:rFonts w:cs="Arial Unicode MS" w:eastAsia="Arial Unicode MS"/>
-          <w:rtl w:val="0"/>
+          <w:rFonts w:eastAsia="Arial Unicode MS" w:cs="Arial Unicode MS"/>
           <w:lang w:val="de-DE"/>
         </w:rPr>
         <w:t>udit Status</w:t>
@@ -574,20 +474,20 @@
     </w:p>
     <w:p>
       <w:pPr>
-        <w:pStyle w:val="First Paragraph"/>
+        <w:pStyle w:val="FirstParagraph"/>
+      </w:pPr>
+      <w:r>
+        <w:t>Text indicating the status of the audit is near the top of the page.</w:t>
+      </w:r>
+    </w:p>
+    <w:p>
+      <w:pPr>
+        <w:pStyle w:val="Body"/>
       </w:pPr>
       <w:r>
         <w:rPr>
-          <w:rtl w:val="0"/>
+          <w:noProof/>
         </w:rPr>
-        <w:t>Text indicating the status of the audit is near the top of the page.</w:t>
-      </w:r>
-    </w:p>
-    <w:p>
-      <w:pPr>
-        <w:pStyle w:val="Body"/>
-      </w:pPr>
-      <w:r>
         <w:drawing>
           <wp:inline distT="0" distB="0" distL="0" distR="0">
             <wp:extent cx="5943600" cy="2819512"/>
@@ -604,7 +504,7 @@
                     </pic:cNvPicPr>
                   </pic:nvPicPr>
                   <pic:blipFill>
-                    <a:blip r:embed="rId8">
+                    <a:blip r:embed="rId9">
                       <a:extLst/>
                     </a:blip>
                     <a:stretch>
@@ -627,7 +527,7 @@
                       <a:miter lim="400000"/>
                     </a:ln>
                     <a:effectLst>
-                      <a:outerShdw sx="100000" sy="100000" kx="0" ky="0" algn="b" rotWithShape="0" blurRad="63500" dist="25400" dir="5400000">
+                      <a:outerShdw blurRad="63500" dist="25400" dir="5400000" rotWithShape="0">
                         <a:srgbClr val="000000">
                           <a:alpha val="50000"/>
                         </a:srgbClr>
@@ -643,95 +543,41 @@
     </w:p>
     <w:p>
       <w:pPr>
-        <w:pStyle w:val="Image Caption"/>
-      </w:pPr>
+        <w:pStyle w:val="ImageCaption"/>
+      </w:pPr>
+      <w:r>
+        <w:t>Audit Status Message Screenshot</w:t>
+      </w:r>
+    </w:p>
+    <w:p>
+      <w:pPr>
+        <w:pStyle w:val="Heading3"/>
+      </w:pPr>
+      <w:bookmarkStart w:id="6" w:name="aenteringtherisklimit"/>
+      <w:bookmarkEnd w:id="6"/>
       <w:r>
         <w:rPr>
-          <w:rtl w:val="0"/>
+          <w:rFonts w:eastAsia="Arial Unicode MS" w:cs="Arial Unicode MS"/>
         </w:rPr>
-        <w:t>Audit Status Message Screenshot</w:t>
-      </w:r>
-    </w:p>
-    <w:p>
-      <w:pPr>
-        <w:pStyle w:val="Heading 3"/>
-      </w:pPr>
-      <w:bookmarkStart w:name="aenteringtherisklimit" w:id="6"/>
-      <w:bookmarkEnd w:id="6"/>
+        <w:t>25.2.2 (A), Entering the Risk Limit</w:t>
+      </w:r>
+    </w:p>
+    <w:p>
+      <w:pPr>
+        <w:pStyle w:val="FirstParagraph"/>
+      </w:pPr>
+      <w:r>
+        <w:t>The Secretary of State will enter date the election will take place, the type of election, and the Risk Limit. Note that once these selections are entered they cannot be modified. To continue, click the “Save &amp; Next” button.</w:t>
+      </w:r>
+    </w:p>
+    <w:p>
+      <w:pPr>
+        <w:pStyle w:val="Body"/>
+      </w:pPr>
       <w:r>
         <w:rPr>
-          <w:rFonts w:cs="Arial Unicode MS" w:eastAsia="Arial Unicode MS"/>
-          <w:rtl w:val="0"/>
+          <w:noProof/>
         </w:rPr>
-        <w:t>2</w:t>
-      </w:r>
-      <w:r>
-        <w:rPr>
-          <w:rFonts w:cs="Arial Unicode MS" w:eastAsia="Arial Unicode MS"/>
-          <w:rtl w:val="0"/>
-          <w:lang w:val="en-US"/>
-        </w:rPr>
-        <w:t>5.2.2 (A), Entering the Risk Limit</w:t>
-      </w:r>
-    </w:p>
-    <w:p>
-      <w:pPr>
-        <w:pStyle w:val="First Paragraph"/>
-      </w:pPr>
-      <w:r>
-        <w:rPr>
-          <w:rtl w:val="0"/>
-        </w:rPr>
-        <w:t xml:space="preserve">The Secretary of State will enter date the election will take place, the type of election, and the Risk Limit. Note that once these selections are entered they cannot be modified. To continue, click </w:t>
-      </w:r>
-      <w:r>
-        <w:rPr>
-          <w:rtl w:val="0"/>
-        </w:rPr>
-        <w:t xml:space="preserve">the </w:t>
-      </w:r>
-      <w:r>
-        <w:rPr>
-          <w:rtl w:val="0"/>
-        </w:rPr>
-        <w:t>“</w:t>
-      </w:r>
-      <w:r>
-        <w:rPr>
-          <w:rtl w:val="0"/>
-        </w:rPr>
-        <w:t xml:space="preserve">Save </w:t>
-      </w:r>
-      <w:r>
-        <w:rPr>
-          <w:rtl w:val="0"/>
-        </w:rPr>
-        <w:t>&amp;</w:t>
-      </w:r>
-      <w:r>
-        <w:rPr>
-          <w:rtl w:val="0"/>
-        </w:rPr>
-        <w:t xml:space="preserve"> Next</w:t>
-      </w:r>
-      <w:r>
-        <w:rPr>
-          <w:rtl w:val="0"/>
-        </w:rPr>
-        <w:t xml:space="preserve">” </w:t>
-      </w:r>
-      <w:r>
-        <w:rPr>
-          <w:rtl w:val="0"/>
-        </w:rPr>
-        <w:t>button.</w:t>
-      </w:r>
-    </w:p>
-    <w:p>
-      <w:pPr>
-        <w:pStyle w:val="Body"/>
-      </w:pPr>
-      <w:r>
         <w:drawing>
           <wp:inline distT="0" distB="0" distL="0" distR="0">
             <wp:extent cx="5943600" cy="2723788"/>
@@ -748,7 +594,7 @@
                     </pic:cNvPicPr>
                   </pic:nvPicPr>
                   <pic:blipFill>
-                    <a:blip r:embed="rId9">
+                    <a:blip r:embed="rId10">
                       <a:extLst/>
                     </a:blip>
                     <a:stretch>
@@ -771,7 +617,7 @@
                       <a:miter lim="400000"/>
                     </a:ln>
                     <a:effectLst>
-                      <a:outerShdw sx="100000" sy="100000" kx="0" ky="0" algn="b" rotWithShape="0" blurRad="63500" dist="25400" dir="5400000">
+                      <a:outerShdw blurRad="63500" dist="25400" dir="5400000" rotWithShape="0">
                         <a:srgbClr val="000000">
                           <a:alpha val="50000"/>
                         </a:srgbClr>
@@ -787,31 +633,28 @@
     </w:p>
     <w:p>
       <w:pPr>
-        <w:pStyle w:val="Image Caption"/>
+        <w:pStyle w:val="ImageCaption"/>
+      </w:pPr>
+      <w:r>
+        <w:t>State Risk Limit Entry Screenshot</w:t>
+      </w:r>
+    </w:p>
+    <w:p>
+      <w:pPr>
+        <w:pStyle w:val="BodyText"/>
+      </w:pPr>
+      <w:r>
+        <w:t>The County Update table allows the Secretary of State to see which Counties have uploaded which files.</w:t>
+      </w:r>
+    </w:p>
+    <w:p>
+      <w:pPr>
+        <w:pStyle w:val="Body"/>
       </w:pPr>
       <w:r>
         <w:rPr>
-          <w:rtl w:val="0"/>
+          <w:noProof/>
         </w:rPr>
-        <w:t>State Risk Limit Entry Screenshot</w:t>
-      </w:r>
-    </w:p>
-    <w:p>
-      <w:pPr>
-        <w:pStyle w:val="Body Text"/>
-      </w:pPr>
-      <w:r>
-        <w:rPr>
-          <w:rtl w:val="0"/>
-        </w:rPr>
-        <w:t>The County Update table allows the Secretary of State to see which Counties have uploaded which files.</w:t>
-      </w:r>
-    </w:p>
-    <w:p>
-      <w:pPr>
-        <w:pStyle w:val="Body"/>
-      </w:pPr>
-      <w:r>
         <w:drawing>
           <wp:inline distT="0" distB="0" distL="0" distR="0">
             <wp:extent cx="5943600" cy="2715086"/>
@@ -828,7 +671,7 @@
                     </pic:cNvPicPr>
                   </pic:nvPicPr>
                   <pic:blipFill>
-                    <a:blip r:embed="rId10">
+                    <a:blip r:embed="rId11">
                       <a:extLst/>
                     </a:blip>
                     <a:stretch>
@@ -851,7 +694,7 @@
                       <a:miter lim="400000"/>
                     </a:ln>
                     <a:effectLst>
-                      <a:outerShdw sx="100000" sy="100000" kx="0" ky="0" algn="b" rotWithShape="0" blurRad="63500" dist="25400" dir="5400000">
+                      <a:outerShdw blurRad="63500" dist="25400" dir="5400000" rotWithShape="0">
                         <a:srgbClr val="000000">
                           <a:alpha val="50000"/>
                         </a:srgbClr>
@@ -867,85 +710,28 @@
     </w:p>
     <w:p>
       <w:pPr>
-        <w:pStyle w:val="Image Caption"/>
+        <w:pStyle w:val="ImageCaption"/>
+      </w:pPr>
+      <w:r>
+        <w:t>Waiting For Counties to Upload Contest Data</w:t>
+      </w:r>
+    </w:p>
+    <w:p>
+      <w:pPr>
+        <w:pStyle w:val="BodyText"/>
+      </w:pPr>
+      <w:r>
+        <w:t>When the Counties have uploaded the necessary files, the Secretary of State can proceed to define the audit—by choosing contests and setting the risk limit—using the dropdown menu on the upper left.</w:t>
+      </w:r>
+    </w:p>
+    <w:p>
+      <w:pPr>
+        <w:pStyle w:val="Body"/>
       </w:pPr>
       <w:r>
         <w:rPr>
-          <w:rtl w:val="0"/>
+          <w:noProof/>
         </w:rPr>
-        <w:t>Waiting For Counties to Upload Contest Data</w:t>
-      </w:r>
-    </w:p>
-    <w:p>
-      <w:pPr>
-        <w:pStyle w:val="Body Text"/>
-      </w:pPr>
-      <w:r>
-        <w:rPr>
-          <w:rtl w:val="0"/>
-        </w:rPr>
-        <w:t>When the Counties have uploaded the necessary files, the Secretary of State can proceed to define the audit</w:t>
-      </w:r>
-      <w:r>
-        <w:rPr>
-          <w:rtl w:val="0"/>
-        </w:rPr>
-        <w:t>—</w:t>
-      </w:r>
-      <w:r>
-        <w:rPr>
-          <w:rtl w:val="0"/>
-        </w:rPr>
-        <w:t xml:space="preserve">by </w:t>
-      </w:r>
-      <w:r>
-        <w:rPr>
-          <w:rtl w:val="0"/>
-        </w:rPr>
-        <w:t>choos</w:t>
-      </w:r>
-      <w:r>
-        <w:rPr>
-          <w:rtl w:val="0"/>
-        </w:rPr>
-        <w:t>ing</w:t>
-      </w:r>
-      <w:r>
-        <w:rPr>
-          <w:rtl w:val="0"/>
-        </w:rPr>
-        <w:t xml:space="preserve"> contests and set</w:t>
-      </w:r>
-      <w:r>
-        <w:rPr>
-          <w:rtl w:val="0"/>
-        </w:rPr>
-        <w:t>ting</w:t>
-      </w:r>
-      <w:r>
-        <w:rPr>
-          <w:rtl w:val="0"/>
-        </w:rPr>
-        <w:t xml:space="preserve"> the risk limit</w:t>
-      </w:r>
-      <w:r>
-        <w:rPr>
-          <w:rtl w:val="0"/>
-        </w:rPr>
-        <w:t>—</w:t>
-      </w:r>
-      <w:r>
-        <w:rPr>
-          <w:rtl w:val="0"/>
-        </w:rPr>
-        <w:t>using the dropdown menu on the upper left.</w:t>
-      </w:r>
-    </w:p>
-    <w:p>
-      <w:pPr>
-        <w:pStyle w:val="Body"/>
-      </w:pPr>
-      <w:r>
         <w:drawing>
           <wp:inline distT="0" distB="0" distL="0" distR="0">
             <wp:extent cx="5943600" cy="2832564"/>
@@ -962,7 +748,7 @@
                     </pic:cNvPicPr>
                   </pic:nvPicPr>
                   <pic:blipFill>
-                    <a:blip r:embed="rId11">
+                    <a:blip r:embed="rId12">
                       <a:extLst/>
                     </a:blip>
                     <a:stretch>
@@ -985,7 +771,7 @@
                       <a:miter lim="400000"/>
                     </a:ln>
                     <a:effectLst>
-                      <a:outerShdw sx="100000" sy="100000" kx="0" ky="0" algn="b" rotWithShape="0" blurRad="63500" dist="25400" dir="5400000">
+                      <a:outerShdw blurRad="63500" dist="25400" dir="5400000" rotWithShape="0">
                         <a:srgbClr val="000000">
                           <a:alpha val="50000"/>
                         </a:srgbClr>
@@ -1001,113 +787,41 @@
     </w:p>
     <w:p>
       <w:pPr>
-        <w:pStyle w:val="Image Caption"/>
-      </w:pPr>
+        <w:pStyle w:val="ImageCaption"/>
+      </w:pPr>
+      <w:r>
+        <w:t>Define the Audit Button</w:t>
+      </w:r>
+    </w:p>
+    <w:p>
+      <w:pPr>
+        <w:pStyle w:val="Heading3"/>
+      </w:pPr>
+      <w:bookmarkStart w:id="7" w:name="iselectingcontests"/>
+      <w:bookmarkEnd w:id="7"/>
       <w:r>
         <w:rPr>
-          <w:rtl w:val="0"/>
+          <w:rFonts w:eastAsia="Arial Unicode MS" w:cs="Arial Unicode MS"/>
         </w:rPr>
-        <w:t>Define the Audit Button</w:t>
-      </w:r>
-    </w:p>
-    <w:p>
-      <w:pPr>
-        <w:pStyle w:val="Heading 3"/>
-      </w:pPr>
-      <w:bookmarkStart w:name="iselectingcontests" w:id="7"/>
-      <w:bookmarkEnd w:id="7"/>
+        <w:t>25.2.2 (I) Selecting Contests</w:t>
+      </w:r>
+    </w:p>
+    <w:p>
+      <w:pPr>
+        <w:pStyle w:val="FirstParagraph"/>
+      </w:pPr>
+      <w:r>
+        <w:t>The Secretary of State will then select the contests that will drive the sample size and stop/go decisions for each round. Rule Rule 25 calls these “contests to be audited”.  Note that in the current version of the RLA Tool, each contest is considered to be within a single County. Calculations of audit round sizes and risk levels are based on single County contests.</w:t>
+      </w:r>
+    </w:p>
+    <w:p>
+      <w:pPr>
+        <w:pStyle w:val="Body"/>
+      </w:pPr>
       <w:r>
         <w:rPr>
-          <w:rFonts w:cs="Arial Unicode MS" w:eastAsia="Arial Unicode MS"/>
-          <w:rtl w:val="0"/>
+          <w:noProof/>
         </w:rPr>
-        <w:t>2</w:t>
-      </w:r>
-      <w:r>
-        <w:rPr>
-          <w:rFonts w:cs="Arial Unicode MS" w:eastAsia="Arial Unicode MS"/>
-          <w:rtl w:val="0"/>
-          <w:lang w:val="en-US"/>
-        </w:rPr>
-        <w:t>5.2.2 (I) Selecting Contests</w:t>
-      </w:r>
-    </w:p>
-    <w:p>
-      <w:pPr>
-        <w:pStyle w:val="First Paragraph"/>
-      </w:pPr>
-      <w:r>
-        <w:rPr>
-          <w:rtl w:val="0"/>
-        </w:rPr>
-        <w:t xml:space="preserve">The Secretary of State will then select the contests that will drive the sample size and stop/go decisions for each round. Rule Rule 25 calls these </w:t>
-      </w:r>
-      <w:r>
-        <w:rPr>
-          <w:rtl w:val="0"/>
-        </w:rPr>
-        <w:t>“</w:t>
-      </w:r>
-      <w:r>
-        <w:rPr>
-          <w:rtl w:val="0"/>
-        </w:rPr>
-        <w:t>contests to be audited</w:t>
-      </w:r>
-      <w:r>
-        <w:rPr>
-          <w:rtl w:val="0"/>
-        </w:rPr>
-        <w:t>”</w:t>
-      </w:r>
-      <w:r>
-        <w:rPr>
-          <w:rtl w:val="0"/>
-        </w:rPr>
-        <w:t xml:space="preserve">. </w:t>
-      </w:r>
-      <w:r>
-        <w:rPr>
-          <w:rtl w:val="0"/>
-        </w:rPr>
-        <w:t xml:space="preserve"> </w:t>
-      </w:r>
-      <w:r>
-        <w:rPr>
-          <w:rtl w:val="0"/>
-        </w:rPr>
-        <w:t xml:space="preserve">Note that in the current version of the RLA Tool, each contest is considered </w:t>
-      </w:r>
-      <w:r>
-        <w:rPr>
-          <w:rtl w:val="0"/>
-        </w:rPr>
-        <w:t xml:space="preserve">to be </w:t>
-      </w:r>
-      <w:r>
-        <w:rPr>
-          <w:rtl w:val="0"/>
-        </w:rPr>
-        <w:t>within a single County. Calculations of audit round sizes and risk levels are based on single</w:t>
-      </w:r>
-      <w:r>
-        <w:rPr>
-          <w:rtl w:val="0"/>
-        </w:rPr>
-        <w:t xml:space="preserve"> </w:t>
-      </w:r>
-      <w:r>
-        <w:rPr>
-          <w:rtl w:val="0"/>
-        </w:rPr>
-        <w:t>County contests.</w:t>
-      </w:r>
-    </w:p>
-    <w:p>
-      <w:pPr>
-        <w:pStyle w:val="Body"/>
-      </w:pPr>
-      <w:r>
         <w:drawing>
           <wp:inline distT="0" distB="0" distL="0" distR="0">
             <wp:extent cx="5943600" cy="2828214"/>
@@ -1124,7 +838,7 @@
                     </pic:cNvPicPr>
                   </pic:nvPicPr>
                   <pic:blipFill>
-                    <a:blip r:embed="rId12">
+                    <a:blip r:embed="rId13">
                       <a:extLst/>
                     </a:blip>
                     <a:stretch>
@@ -1147,7 +861,7 @@
                       <a:miter lim="400000"/>
                     </a:ln>
                     <a:effectLst>
-                      <a:outerShdw sx="100000" sy="100000" kx="0" ky="0" algn="b" rotWithShape="0" blurRad="63500" dist="25400" dir="5400000">
+                      <a:outerShdw blurRad="63500" dist="25400" dir="5400000" rotWithShape="0">
                         <a:srgbClr val="000000">
                           <a:alpha val="50000"/>
                         </a:srgbClr>
@@ -1163,53 +877,41 @@
     </w:p>
     <w:p>
       <w:pPr>
-        <w:pStyle w:val="Image Caption"/>
-      </w:pPr>
+        <w:pStyle w:val="ImageCaption"/>
+      </w:pPr>
+      <w:r>
+        <w:t>State Contest Selection Screenshot</w:t>
+      </w:r>
+    </w:p>
+    <w:p>
+      <w:pPr>
+        <w:pStyle w:val="Heading3"/>
+      </w:pPr>
+      <w:bookmarkStart w:id="8" w:name="henteringtherandomseed"/>
+      <w:bookmarkEnd w:id="8"/>
       <w:r>
         <w:rPr>
-          <w:rtl w:val="0"/>
+          <w:rFonts w:eastAsia="Arial Unicode MS" w:cs="Arial Unicode MS"/>
         </w:rPr>
-        <w:t>State Contest Selection Screenshot</w:t>
-      </w:r>
-    </w:p>
-    <w:p>
-      <w:pPr>
-        <w:pStyle w:val="Heading 3"/>
-      </w:pPr>
-      <w:bookmarkStart w:name="henteringtherandomseed" w:id="8"/>
-      <w:bookmarkEnd w:id="8"/>
+        <w:t>25.2.2 (H), Entering the Random Seed</w:t>
+      </w:r>
+    </w:p>
+    <w:p>
+      <w:pPr>
+        <w:pStyle w:val="FirstParagraph"/>
+      </w:pPr>
+      <w:r>
+        <w:t>The Secretary of State enters the random seed. Note that once the seed is entered, it cannot be changed.</w:t>
+      </w:r>
+    </w:p>
+    <w:p>
+      <w:pPr>
+        <w:pStyle w:val="Body"/>
+      </w:pPr>
       <w:r>
         <w:rPr>
-          <w:rFonts w:cs="Arial Unicode MS" w:eastAsia="Arial Unicode MS"/>
-          <w:rtl w:val="0"/>
+          <w:noProof/>
         </w:rPr>
-        <w:t>2</w:t>
-      </w:r>
-      <w:r>
-        <w:rPr>
-          <w:rFonts w:cs="Arial Unicode MS" w:eastAsia="Arial Unicode MS"/>
-          <w:rtl w:val="0"/>
-          <w:lang w:val="en-US"/>
-        </w:rPr>
-        <w:t>5.2.2 (H), Entering the Random Seed</w:t>
-      </w:r>
-    </w:p>
-    <w:p>
-      <w:pPr>
-        <w:pStyle w:val="First Paragraph"/>
-      </w:pPr>
-      <w:r>
-        <w:rPr>
-          <w:rtl w:val="0"/>
-        </w:rPr>
-        <w:t>The Secretary of State enters the random seed. Note that once the seed is entered, it cannot be changed.</w:t>
-      </w:r>
-    </w:p>
-    <w:p>
-      <w:pPr>
-        <w:pStyle w:val="Body"/>
-      </w:pPr>
-      <w:r>
         <w:drawing>
           <wp:inline distT="0" distB="0" distL="0" distR="0">
             <wp:extent cx="5943600" cy="2832564"/>
@@ -1221,128 +923,6 @@
                 <pic:pic xmlns:pic="http://schemas.openxmlformats.org/drawingml/2006/picture">
                   <pic:nvPicPr>
                     <pic:cNvPr id="1073741835" name="State Random Seed Entry Screenshot" descr="State Random Seed Entry Screenshot"/>
-                    <pic:cNvPicPr>
-                      <a:picLocks noChangeAspect="1"/>
-                    </pic:cNvPicPr>
-                  </pic:nvPicPr>
-                  <pic:blipFill>
-                    <a:blip r:embed="rId13">
-                      <a:extLst/>
-                    </a:blip>
-                    <a:stretch>
-                      <a:fillRect/>
-                    </a:stretch>
-                  </pic:blipFill>
-                  <pic:spPr>
-                    <a:xfrm>
-                      <a:off x="0" y="0"/>
-                      <a:ext cx="5943600" cy="2832564"/>
-                    </a:xfrm>
-                    <a:prstGeom prst="rect">
-                      <a:avLst/>
-                    </a:prstGeom>
-                    <a:ln w="12700" cap="flat">
-                      <a:solidFill>
-                        <a:srgbClr val="A7A7A7"/>
-                      </a:solidFill>
-                      <a:prstDash val="solid"/>
-                      <a:miter lim="400000"/>
-                    </a:ln>
-                    <a:effectLst>
-                      <a:outerShdw sx="100000" sy="100000" kx="0" ky="0" algn="b" rotWithShape="0" blurRad="63500" dist="25400" dir="5400000">
-                        <a:srgbClr val="000000">
-                          <a:alpha val="50000"/>
-                        </a:srgbClr>
-                      </a:outerShdw>
-                    </a:effectLst>
-                  </pic:spPr>
-                </pic:pic>
-              </a:graphicData>
-            </a:graphic>
-          </wp:inline>
-        </w:drawing>
-      </w:r>
-    </w:p>
-    <w:p>
-      <w:pPr>
-        <w:pStyle w:val="Image Caption"/>
-      </w:pPr>
-      <w:r>
-        <w:rPr>
-          <w:rtl w:val="0"/>
-        </w:rPr>
-        <w:t>State Random Seed Entry Screenshot</w:t>
-      </w:r>
-    </w:p>
-    <w:p>
-      <w:pPr>
-        <w:pStyle w:val="Body Text"/>
-      </w:pPr>
-      <w:r>
-        <w:rPr>
-          <w:rtl w:val="0"/>
-        </w:rPr>
-        <w:t xml:space="preserve">If the random seed is not </w:t>
-      </w:r>
-      <w:r>
-        <w:rPr>
-          <w:rtl w:val="0"/>
-        </w:rPr>
-        <w:t>at least</w:t>
-      </w:r>
-      <w:r>
-        <w:rPr>
-          <w:rtl w:val="0"/>
-        </w:rPr>
-        <w:t xml:space="preserve"> 20 digits long, the system shows a red error message. User will have to click the </w:t>
-      </w:r>
-      <w:r>
-        <w:rPr>
-          <w:rtl w:val="0"/>
-        </w:rPr>
-        <w:t>“</w:t>
-      </w:r>
-      <w:r>
-        <w:rPr>
-          <w:rtl w:val="0"/>
-        </w:rPr>
-        <w:t>B</w:t>
-      </w:r>
-      <w:r>
-        <w:rPr>
-          <w:rtl w:val="0"/>
-        </w:rPr>
-        <w:t>ack</w:t>
-      </w:r>
-      <w:r>
-        <w:rPr>
-          <w:rtl w:val="0"/>
-        </w:rPr>
-        <w:t>”</w:t>
-      </w:r>
-      <w:r>
-        <w:rPr>
-          <w:rtl w:val="0"/>
-        </w:rPr>
-        <w:t xml:space="preserve"> button and try again.</w:t>
-      </w:r>
-    </w:p>
-    <w:p>
-      <w:pPr>
-        <w:pStyle w:val="Body"/>
-      </w:pPr>
-      <w:r>
-        <w:drawing>
-          <wp:inline distT="0" distB="0" distL="0" distR="0">
-            <wp:extent cx="5943600" cy="2832564"/>
-            <wp:effectExtent l="0" t="0" r="0" b="0"/>
-            <wp:docPr id="1073741836" name="officeArt object" descr="State Random Seed Entry Incorrect"/>
-            <wp:cNvGraphicFramePr/>
-            <a:graphic xmlns:a="http://schemas.openxmlformats.org/drawingml/2006/main">
-              <a:graphicData uri="http://schemas.openxmlformats.org/drawingml/2006/picture">
-                <pic:pic xmlns:pic="http://schemas.openxmlformats.org/drawingml/2006/picture">
-                  <pic:nvPicPr>
-                    <pic:cNvPr id="1073741836" name="State Random Seed Entry Incorrect" descr="State Random Seed Entry Incorrect"/>
                     <pic:cNvPicPr>
                       <a:picLocks noChangeAspect="1"/>
                     </pic:cNvPicPr>
@@ -1371,7 +951,7 @@
                       <a:miter lim="400000"/>
                     </a:ln>
                     <a:effectLst>
-                      <a:outerShdw sx="100000" sy="100000" kx="0" ky="0" algn="b" rotWithShape="0" blurRad="63500" dist="25400" dir="5400000">
+                      <a:outerShdw blurRad="63500" dist="25400" dir="5400000" rotWithShape="0">
                         <a:srgbClr val="000000">
                           <a:alpha val="50000"/>
                         </a:srgbClr>
@@ -1387,70 +967,116 @@
     </w:p>
     <w:p>
       <w:pPr>
-        <w:pStyle w:val="Image Caption"/>
+        <w:pStyle w:val="ImageCaption"/>
+      </w:pPr>
+      <w:r>
+        <w:t>State Random Seed Entry Screenshot</w:t>
+      </w:r>
+    </w:p>
+    <w:p>
+      <w:pPr>
+        <w:pStyle w:val="BodyText"/>
+      </w:pPr>
+      <w:r>
+        <w:t>If the random seed is not at least 20 digits long, the system shows a red error message. User will have to click the “Back” button and try again.</w:t>
+      </w:r>
+    </w:p>
+    <w:p>
+      <w:pPr>
+        <w:pStyle w:val="Body"/>
       </w:pPr>
       <w:r>
         <w:rPr>
-          <w:rtl w:val="0"/>
+          <w:noProof/>
         </w:rPr>
+        <w:drawing>
+          <wp:inline distT="0" distB="0" distL="0" distR="0">
+            <wp:extent cx="5943600" cy="2832564"/>
+            <wp:effectExtent l="0" t="0" r="0" b="0"/>
+            <wp:docPr id="1073741836" name="officeArt object" descr="State Random Seed Entry Incorrect"/>
+            <wp:cNvGraphicFramePr/>
+            <a:graphic xmlns:a="http://schemas.openxmlformats.org/drawingml/2006/main">
+              <a:graphicData uri="http://schemas.openxmlformats.org/drawingml/2006/picture">
+                <pic:pic xmlns:pic="http://schemas.openxmlformats.org/drawingml/2006/picture">
+                  <pic:nvPicPr>
+                    <pic:cNvPr id="1073741836" name="State Random Seed Entry Incorrect" descr="State Random Seed Entry Incorrect"/>
+                    <pic:cNvPicPr>
+                      <a:picLocks noChangeAspect="1"/>
+                    </pic:cNvPicPr>
+                  </pic:nvPicPr>
+                  <pic:blipFill>
+                    <a:blip r:embed="rId15">
+                      <a:extLst/>
+                    </a:blip>
+                    <a:stretch>
+                      <a:fillRect/>
+                    </a:stretch>
+                  </pic:blipFill>
+                  <pic:spPr>
+                    <a:xfrm>
+                      <a:off x="0" y="0"/>
+                      <a:ext cx="5943600" cy="2832564"/>
+                    </a:xfrm>
+                    <a:prstGeom prst="rect">
+                      <a:avLst/>
+                    </a:prstGeom>
+                    <a:ln w="12700" cap="flat">
+                      <a:solidFill>
+                        <a:srgbClr val="A7A7A7"/>
+                      </a:solidFill>
+                      <a:prstDash val="solid"/>
+                      <a:miter lim="400000"/>
+                    </a:ln>
+                    <a:effectLst>
+                      <a:outerShdw blurRad="63500" dist="25400" dir="5400000" rotWithShape="0">
+                        <a:srgbClr val="000000">
+                          <a:alpha val="50000"/>
+                        </a:srgbClr>
+                      </a:outerShdw>
+                    </a:effectLst>
+                  </pic:spPr>
+                </pic:pic>
+              </a:graphicData>
+            </a:graphic>
+          </wp:inline>
+        </w:drawing>
+      </w:r>
+    </w:p>
+    <w:p>
+      <w:pPr>
+        <w:pStyle w:val="ImageCaption"/>
+      </w:pPr>
+      <w:r>
         <w:t>State Random Seed Entry Incorrect</w:t>
       </w:r>
     </w:p>
     <w:p>
       <w:pPr>
-        <w:pStyle w:val="Body Text"/>
+        <w:pStyle w:val="BodyText"/>
       </w:pPr>
       <w:r>
         <w:rPr>
-          <w:rFonts w:ascii="Arial Unicode MS" w:cs="Arial Unicode MS" w:hAnsi="Arial Unicode MS" w:eastAsia="Arial Unicode MS"/>
-          <w:b w:val="0"/>
-          <w:bCs w:val="0"/>
-          <w:i w:val="0"/>
-          <w:iCs w:val="0"/>
+          <w:rFonts w:ascii="Arial Unicode MS" w:hAnsi="Arial Unicode MS"/>
         </w:rPr>
         <w:br w:type="page"/>
       </w:r>
     </w:p>
     <w:p>
       <w:pPr>
-        <w:pStyle w:val="Body Text"/>
+        <w:pStyle w:val="BodyText"/>
+      </w:pPr>
+      <w:r>
+        <w:t>Once the random seed is entered the Secretary of State can launch the audit by clicking the “Launch Audit” button.</w:t>
+      </w:r>
+    </w:p>
+    <w:p>
+      <w:pPr>
+        <w:pStyle w:val="Body"/>
       </w:pPr>
       <w:r>
         <w:rPr>
-          <w:rtl w:val="0"/>
+          <w:noProof/>
         </w:rPr>
-        <w:t xml:space="preserve">Once the random seed is entered the Secretary of State can launch the audit by clicking the </w:t>
-      </w:r>
-      <w:r>
-        <w:rPr>
-          <w:rtl w:val="0"/>
-        </w:rPr>
-        <w:t>“</w:t>
-      </w:r>
-      <w:r>
-        <w:rPr>
-          <w:rtl w:val="0"/>
-        </w:rPr>
-        <w:t>Launch Audit</w:t>
-      </w:r>
-      <w:r>
-        <w:rPr>
-          <w:rtl w:val="0"/>
-        </w:rPr>
-        <w:t>”</w:t>
-      </w:r>
-      <w:r>
-        <w:rPr>
-          <w:rtl w:val="0"/>
-        </w:rPr>
-        <w:t xml:space="preserve"> button.</w:t>
-      </w:r>
-    </w:p>
-    <w:p>
-      <w:pPr>
-        <w:pStyle w:val="Body"/>
-      </w:pPr>
-      <w:r>
         <w:drawing>
           <wp:inline distT="0" distB="0" distL="0" distR="0">
             <wp:extent cx="5943600" cy="3973947"/>
@@ -1467,7 +1093,7 @@
                     </pic:cNvPicPr>
                   </pic:nvPicPr>
                   <pic:blipFill>
-                    <a:blip r:embed="rId15">
+                    <a:blip r:embed="rId16">
                       <a:extLst/>
                     </a:blip>
                     <a:stretch>
@@ -1490,7 +1116,7 @@
                       <a:miter lim="400000"/>
                     </a:ln>
                     <a:effectLst>
-                      <a:outerShdw sx="100000" sy="100000" kx="0" ky="0" algn="b" rotWithShape="0" blurRad="63500" dist="25400" dir="5400000">
+                      <a:outerShdw blurRad="63500" dist="25400" dir="5400000" rotWithShape="0">
                         <a:srgbClr val="000000">
                           <a:alpha val="50000"/>
                         </a:srgbClr>
@@ -1506,64 +1132,49 @@
     </w:p>
     <w:p>
       <w:pPr>
-        <w:pStyle w:val="Image Caption"/>
-      </w:pPr>
+        <w:pStyle w:val="ImageCaption"/>
+      </w:pPr>
+      <w:r>
+        <w:t>Audit Has Begun</w:t>
+      </w:r>
+    </w:p>
+    <w:p>
+      <w:pPr>
+        <w:pStyle w:val="Heading3"/>
+      </w:pPr>
+      <w:bookmarkStart w:id="9" w:name="auditrounds"/>
+      <w:bookmarkEnd w:id="9"/>
       <w:r>
         <w:rPr>
-          <w:rtl w:val="0"/>
+          <w:rFonts w:eastAsia="Arial Unicode MS" w:cs="Arial Unicode MS"/>
         </w:rPr>
-        <w:t>Audit Has Begun</w:t>
-      </w:r>
-    </w:p>
-    <w:p>
-      <w:pPr>
-        <w:pStyle w:val="Heading 3"/>
-      </w:pPr>
-      <w:bookmarkStart w:name="auditrounds" w:id="9"/>
-      <w:bookmarkEnd w:id="9"/>
+        <w:t>Audit Rounds</w:t>
+      </w:r>
+    </w:p>
+    <w:p>
+      <w:pPr>
+        <w:pStyle w:val="FirstParagraph"/>
+      </w:pPr>
+      <w:r>
+        <w:t>Once the audit is launched, the first round of the audit begins. In each round, the tool shows each County a list of ballot cards to be reviewed. As the County Audit Boards review ballot cards and enter interpretations, the Secretary of State can see the number of ballot cards reviewed so far, the number of ballot cards with discrepancies (between audit board interpretations and the CVR file), the number of ballot cards on which the audit board disagreed, and the number of ballot cards yet to be reviewed in the current round in the County Update table.</w:t>
+      </w:r>
+    </w:p>
+    <w:p>
+      <w:pPr>
+        <w:pStyle w:val="BodyText"/>
+      </w:pPr>
+      <w:r>
+        <w:t>The RLA Tool permits the Secretary of State to see the progress of audit for selected contests and the estimated number of ballot cards remaining to be audited to meet the risk limit.</w:t>
+      </w:r>
+    </w:p>
+    <w:p>
+      <w:pPr>
+        <w:pStyle w:val="Body"/>
+      </w:pPr>
       <w:r>
         <w:rPr>
-          <w:rFonts w:cs="Arial Unicode MS" w:eastAsia="Arial Unicode MS"/>
-          <w:rtl w:val="0"/>
+          <w:noProof/>
         </w:rPr>
-        <w:t>A</w:t>
-      </w:r>
-      <w:r>
-        <w:rPr>
-          <w:rFonts w:cs="Arial Unicode MS" w:eastAsia="Arial Unicode MS"/>
-          <w:rtl w:val="0"/>
-          <w:lang w:val="en-US"/>
-        </w:rPr>
-        <w:t>udit Rounds</w:t>
-      </w:r>
-    </w:p>
-    <w:p>
-      <w:pPr>
-        <w:pStyle w:val="First Paragraph"/>
-      </w:pPr>
-      <w:r>
-        <w:rPr>
-          <w:rtl w:val="0"/>
-        </w:rPr>
-        <w:t>Once the audit is launched, the first round of the audit begins. In each round, the tool shows each County a list of ballot cards to be reviewed. As the County Audit Boards review ballot cards and enter interpretations, the Secretary of State can see the number of ballot cards reviewed so far, the number of ballot cards with discrepancies (between audit board interpretations and the CVR file), the number of ballot cards on which the audit board disagreed, and the number of ballot cards yet to be reviewed in the current round in the County Update table.</w:t>
-      </w:r>
-    </w:p>
-    <w:p>
-      <w:pPr>
-        <w:pStyle w:val="Body Text"/>
-      </w:pPr>
-      <w:r>
-        <w:rPr>
-          <w:rtl w:val="0"/>
-        </w:rPr>
-        <w:t>The RLA Tool permits the Secretary of State to see the progress of audit for selected contests and the estimated number of ballot cards remaining to be audited to meet the risk limit.</w:t>
-      </w:r>
-    </w:p>
-    <w:p>
-      <w:pPr>
-        <w:pStyle w:val="Body"/>
-      </w:pPr>
-      <w:r>
         <w:drawing>
           <wp:inline distT="0" distB="0" distL="0" distR="0">
             <wp:extent cx="5943600" cy="3983845"/>
@@ -1580,7 +1191,7 @@
                     </pic:cNvPicPr>
                   </pic:nvPicPr>
                   <pic:blipFill>
-                    <a:blip r:embed="rId16">
+                    <a:blip r:embed="rId17">
                       <a:extLst/>
                     </a:blip>
                     <a:stretch>
@@ -1603,7 +1214,7 @@
                       <a:miter lim="400000"/>
                     </a:ln>
                     <a:effectLst>
-                      <a:outerShdw sx="100000" sy="100000" kx="0" ky="0" algn="b" rotWithShape="0" blurRad="63500" dist="25400" dir="5400000">
+                      <a:outerShdw blurRad="63500" dist="25400" dir="5400000" rotWithShape="0">
                         <a:srgbClr val="000000">
                           <a:alpha val="50000"/>
                         </a:srgbClr>
@@ -1619,79 +1230,28 @@
     </w:p>
     <w:p>
       <w:pPr>
-        <w:pStyle w:val="Image Caption"/>
+        <w:pStyle w:val="ImageCaption"/>
+      </w:pPr>
+      <w:r>
+        <w:t>Secretary of State Mid-Audit Screen</w:t>
+      </w:r>
+    </w:p>
+    <w:p>
+      <w:pPr>
+        <w:pStyle w:val="BodyText"/>
+      </w:pPr>
+      <w:r>
+        <w:t>At the end of each round the Secretary of State can launch the next round by clicking the “Start Round” button. This button will work only if each and every County Audit Board has not only finished the audit round, but also signed off on the audit round.</w:t>
+      </w:r>
+    </w:p>
+    <w:p>
+      <w:pPr>
+        <w:pStyle w:val="Body"/>
       </w:pPr>
       <w:r>
         <w:rPr>
-          <w:rtl w:val="0"/>
+          <w:noProof/>
         </w:rPr>
-        <w:t>Secretary of State Mid-Audit Screen</w:t>
-      </w:r>
-    </w:p>
-    <w:p>
-      <w:pPr>
-        <w:pStyle w:val="Body Text"/>
-      </w:pPr>
-      <w:r>
-        <w:rPr>
-          <w:rtl w:val="0"/>
-        </w:rPr>
-        <w:t xml:space="preserve">At the end of each round the Secretary of State can launch the next round by clicking the </w:t>
-      </w:r>
-      <w:r>
-        <w:rPr>
-          <w:rtl w:val="0"/>
-        </w:rPr>
-        <w:t>“</w:t>
-      </w:r>
-      <w:r>
-        <w:rPr>
-          <w:rtl w:val="0"/>
-        </w:rPr>
-        <w:t>Start Round</w:t>
-      </w:r>
-      <w:r>
-        <w:rPr>
-          <w:rtl w:val="0"/>
-        </w:rPr>
-        <w:t>”</w:t>
-      </w:r>
-      <w:r>
-        <w:rPr>
-          <w:rtl w:val="0"/>
-        </w:rPr>
-        <w:t xml:space="preserve"> button. This button will work only if each </w:t>
-      </w:r>
-      <w:r>
-        <w:rPr>
-          <w:rtl w:val="0"/>
-        </w:rPr>
-        <w:t xml:space="preserve">and every </w:t>
-      </w:r>
-      <w:r>
-        <w:rPr>
-          <w:rtl w:val="0"/>
-        </w:rPr>
-        <w:t>County Audit Board has not only finished the audit round</w:t>
-      </w:r>
-      <w:r>
-        <w:rPr>
-          <w:rtl w:val="0"/>
-        </w:rPr>
-        <w:t>,</w:t>
-      </w:r>
-      <w:r>
-        <w:rPr>
-          <w:rtl w:val="0"/>
-        </w:rPr>
-        <w:t xml:space="preserve"> but also signed off on the audit round.</w:t>
-      </w:r>
-    </w:p>
-    <w:p>
-      <w:pPr>
-        <w:pStyle w:val="Body"/>
-      </w:pPr>
-      <w:r>
         <w:drawing>
           <wp:inline distT="0" distB="0" distL="0" distR="0">
             <wp:extent cx="5943600" cy="3820532"/>
@@ -1708,7 +1268,7 @@
                     </pic:cNvPicPr>
                   </pic:nvPicPr>
                   <pic:blipFill>
-                    <a:blip r:embed="rId17">
+                    <a:blip r:embed="rId18">
                       <a:extLst/>
                     </a:blip>
                     <a:stretch>
@@ -1731,7 +1291,7 @@
                       <a:miter lim="400000"/>
                     </a:ln>
                     <a:effectLst>
-                      <a:outerShdw sx="100000" sy="100000" kx="0" ky="0" algn="b" rotWithShape="0" blurRad="63500" dist="25400" dir="5400000">
+                      <a:outerShdw blurRad="63500" dist="25400" dir="5400000" rotWithShape="0">
                         <a:srgbClr val="000000">
                           <a:alpha val="50000"/>
                         </a:srgbClr>
@@ -1747,130 +1307,91 @@
     </w:p>
     <w:p>
       <w:pPr>
-        <w:pStyle w:val="Image Caption"/>
-      </w:pPr>
+        <w:pStyle w:val="ImageCaption"/>
+      </w:pPr>
+      <w:r>
+        <w:t>Launch New Round Screenshot</w:t>
+      </w:r>
+    </w:p>
+    <w:p>
+      <w:pPr>
+        <w:pStyle w:val="Heading3"/>
+      </w:pPr>
+      <w:bookmarkStart w:id="10" w:name="concludingtheaudit"/>
+      <w:bookmarkEnd w:id="10"/>
       <w:r>
         <w:rPr>
-          <w:rtl w:val="0"/>
+          <w:rFonts w:eastAsia="Arial Unicode MS" w:cs="Arial Unicode MS"/>
         </w:rPr>
-        <w:t>Launch New Round Screenshot</w:t>
-      </w:r>
-    </w:p>
-    <w:p>
-      <w:pPr>
-        <w:pStyle w:val="Heading 3"/>
-      </w:pPr>
-      <w:bookmarkStart w:name="concludingtheaudit" w:id="10"/>
-      <w:bookmarkEnd w:id="10"/>
-      <w:r>
-        <w:rPr>
-          <w:rFonts w:cs="Arial Unicode MS" w:eastAsia="Arial Unicode MS"/>
-          <w:rtl w:val="0"/>
-        </w:rPr>
-        <w:t>C</w:t>
-      </w:r>
-      <w:r>
-        <w:rPr>
-          <w:rFonts w:cs="Arial Unicode MS" w:eastAsia="Arial Unicode MS"/>
-          <w:rtl w:val="0"/>
-          <w:lang w:val="en-US"/>
-        </w:rPr>
-        <w:t>oncluding the Audit</w:t>
-      </w:r>
-    </w:p>
-    <w:p>
-      <w:pPr>
-        <w:pStyle w:val="First Paragraph"/>
-      </w:pPr>
-      <w:r>
-        <w:rPr>
-          <w:rtl w:val="0"/>
-        </w:rPr>
+        <w:t>Concluding the Audit</w:t>
+      </w:r>
+    </w:p>
+    <w:p>
+      <w:pPr>
+        <w:pStyle w:val="FirstParagraph"/>
+      </w:pPr>
+      <w:r>
         <w:t>Once the final round concludes, the audit board are congratulated and asked to sign an audit report for the county. County administrators can download that report in Microsoft Excel format.</w:t>
       </w:r>
     </w:p>
     <w:sectPr>
-      <w:headerReference w:type="default" r:id="rId18"/>
-      <w:footerReference w:type="default" r:id="rId19"/>
-      <w:pgSz w:w="12240" w:h="15840" w:orient="portrait"/>
-      <w:pgMar w:top="1440" w:right="1440" w:bottom="1440" w:left="1440" w:header="720" w:footer="720"/>
-      <w:bidi w:val="0"/>
+      <w:headerReference w:type="even" r:id="rId19"/>
+      <w:headerReference w:type="default" r:id="rId20"/>
+      <w:footerReference w:type="even" r:id="rId21"/>
+      <w:footerReference w:type="default" r:id="rId22"/>
+      <w:headerReference w:type="first" r:id="rId23"/>
+      <w:footerReference w:type="first" r:id="rId24"/>
+      <w:pgSz w:w="12240" w:h="15840"/>
+      <w:pgMar w:top="1440" w:right="1440" w:bottom="1440" w:left="1440" w:gutter="0"/>
     </w:sectPr>
   </w:body>
 </w:document>
 </file>
 
 <file path=word/footer1.xml><?xml version="1.0" encoding="utf-8"?>
-<w:ftr xmlns:r="http://schemas.openxmlformats.org/officeDocument/2006/relationships" xmlns:wp="http://schemas.openxmlformats.org/drawingml/2006/wordprocessingDrawing" xmlns:w="http://schemas.openxmlformats.org/wordprocessingml/2006/main" xmlns:w10="urn:schemas-microsoft-com:office:word" xmlns:w14="http://schemas.microsoft.com/office/word/2010/wordml" xmlns:wps="http://schemas.microsoft.com/office/word/2010/wordprocessingShape" xmlns:wpg="http://schemas.microsoft.com/office/word/2010/wordprocessingGroup" xmlns:mc="http://schemas.openxmlformats.org/markup-compatibility/2006" xmlns:v="urn:schemas-microsoft-com:vml" xmlns:o="urn:schemas-microsoft-com:office:office" xmlns:m="http://schemas.openxmlformats.org/officeDocument/2006/math" mc:Ignorable="w14">
+<w:ftr xmlns:mo="http://schemas.microsoft.com/office/mac/office/2008/main" xmlns:ve="http://schemas.openxmlformats.org/markup-compatibility/2006" xmlns:mv="urn:schemas-microsoft-com:mac:vml" xmlns:o="urn:schemas-microsoft-com:office:office" xmlns:r="http://schemas.openxmlformats.org/officeDocument/2006/relationships" xmlns:m="http://schemas.openxmlformats.org/officeDocument/2006/math" xmlns:v="urn:schemas-microsoft-com:vml" xmlns:wp="http://schemas.openxmlformats.org/drawingml/2006/wordprocessingDrawing" xmlns:w10="urn:schemas-microsoft-com:office:word" xmlns:w="http://schemas.openxmlformats.org/wordprocessingml/2006/main" xmlns:wne="http://schemas.microsoft.com/office/word/2006/wordml">
   <w:p>
     <w:pPr>
-      <w:pStyle w:val="footer"/>
+      <w:pStyle w:val="Footer"/>
+    </w:pPr>
+  </w:p>
+</w:ftr>
+</file>
+
+<file path=word/footer2.xml><?xml version="1.0" encoding="utf-8"?>
+<w:ftr xmlns:mo="http://schemas.microsoft.com/office/mac/office/2008/main" xmlns:ve="http://schemas.openxmlformats.org/markup-compatibility/2006" xmlns:mv="urn:schemas-microsoft-com:mac:vml" xmlns:o="urn:schemas-microsoft-com:office:office" xmlns:r="http://schemas.openxmlformats.org/officeDocument/2006/relationships" xmlns:m="http://schemas.openxmlformats.org/officeDocument/2006/math" xmlns:v="urn:schemas-microsoft-com:vml" xmlns:wp="http://schemas.openxmlformats.org/drawingml/2006/wordprocessingDrawing" xmlns:w10="urn:schemas-microsoft-com:office:word" xmlns:w="http://schemas.openxmlformats.org/wordprocessingml/2006/main" xmlns:wne="http://schemas.microsoft.com/office/word/2006/wordml">
+  <w:p>
+    <w:pPr>
+      <w:pStyle w:val="Footer"/>
       <w:tabs>
+        <w:tab w:val="clear" w:pos="9360"/>
         <w:tab w:val="right" w:pos="9340"/>
-        <w:tab w:val="clear" w:pos="9360"/>
       </w:tabs>
       <w:jc w:val="right"/>
     </w:pPr>
     <w:r>
-      <w:rPr/>
-      <w:fldChar w:fldCharType="begin" w:fldLock="0"/>
-    </w:r>
-    <w:r>
-      <w:instrText xml:space="preserve"> PAGE </w:instrText>
-    </w:r>
-    <w:r>
-      <w:rPr/>
-      <w:fldChar w:fldCharType="separate" w:fldLock="0"/>
-    </w:r>
-    <w:r>
-      <w:t>9</w:t>
-    </w:r>
-    <w:r>
-      <w:rPr/>
-      <w:fldChar w:fldCharType="end" w:fldLock="0"/>
-    </w:r>
-  </w:p>
-  <w:p>
-    <w:pPr>
-      <w:pStyle w:val="footer"/>
-      <w:tabs>
-        <w:tab w:val="right" w:pos="9340"/>
-        <w:tab w:val="clear" w:pos="9360"/>
-      </w:tabs>
-      <w:ind w:right="360"/>
-    </w:pPr>
-    <w:r/>
-  </w:p>
-</w:ftr>
-</file>
-
-<file path=word/header1.xml><?xml version="1.0" encoding="utf-8"?>
-<w:hdr xmlns:r="http://schemas.openxmlformats.org/officeDocument/2006/relationships" xmlns:wp="http://schemas.openxmlformats.org/drawingml/2006/wordprocessingDrawing" xmlns:w="http://schemas.openxmlformats.org/wordprocessingml/2006/main" xmlns:w10="urn:schemas-microsoft-com:office:word" xmlns:w14="http://schemas.microsoft.com/office/word/2010/wordml" xmlns:wps="http://schemas.microsoft.com/office/word/2010/wordprocessingShape" xmlns:wpg="http://schemas.microsoft.com/office/word/2010/wordprocessingGroup" xmlns:mc="http://schemas.openxmlformats.org/markup-compatibility/2006" xmlns:v="urn:schemas-microsoft-com:vml" xmlns:o="urn:schemas-microsoft-com:office:office" xmlns:m="http://schemas.openxmlformats.org/officeDocument/2006/math" mc:Ignorable="w14">
-  <w:p>
-    <w:pPr>
-      <w:pStyle w:val="Header &amp; Footer"/>
-      <w:bidi w:val="0"/>
-    </w:pPr>
-    <w:r>
+      <w:rPr>
+        <w:noProof/>
+      </w:rPr>
       <w:drawing>
-        <wp:anchor distT="152400" distB="152400" distL="152400" distR="152400" simplePos="0" relativeHeight="251658240" behindDoc="1" locked="0" layoutInCell="1" allowOverlap="1">
+        <wp:anchor distT="0" distB="0" distL="114300" distR="114300" simplePos="0" relativeHeight="251658240" behindDoc="0" locked="0" layoutInCell="1" allowOverlap="1">
           <wp:simplePos x="0" y="0"/>
-          <wp:positionH relativeFrom="page">
-            <wp:posOffset>914400</wp:posOffset>
+          <wp:positionH relativeFrom="column">
+            <wp:posOffset>0</wp:posOffset>
           </wp:positionH>
-          <wp:positionV relativeFrom="page">
-            <wp:posOffset>9396095</wp:posOffset>
+          <wp:positionV relativeFrom="paragraph">
+            <wp:posOffset>-99695</wp:posOffset>
           </wp:positionV>
-          <wp:extent cx="1657350" cy="481330"/>
-          <wp:effectExtent l="0" t="0" r="0" b="0"/>
+          <wp:extent cx="1662723" cy="478302"/>
+          <wp:effectExtent l="25400" t="0" r="0" b="0"/>
           <wp:wrapNone/>
-          <wp:docPr id="1073741825" name="officeArt object" descr="image1.png"/>
+          <wp:docPr id="2" name="" descr="image1.png"/>
           <wp:cNvGraphicFramePr/>
           <a:graphic xmlns:a="http://schemas.openxmlformats.org/drawingml/2006/main">
             <a:graphicData uri="http://schemas.openxmlformats.org/drawingml/2006/picture">
               <pic:pic xmlns:pic="http://schemas.openxmlformats.org/drawingml/2006/picture">
                 <pic:nvPicPr>
-                  <pic:cNvPr id="1073741825" name="image1.png" descr="image1.png"/>
+                  <pic:cNvPr id="0" name="image1.png" descr="image1.png"/>
                   <pic:cNvPicPr>
                     <a:picLocks noChangeAspect="1"/>
                   </pic:cNvPicPr>
@@ -1886,7 +1407,7 @@
                 <pic:spPr>
                   <a:xfrm>
                     <a:off x="0" y="0"/>
-                    <a:ext cx="1657350" cy="481330"/>
+                    <a:ext cx="1662723" cy="478302"/>
                   </a:xfrm>
                   <a:prstGeom prst="rect">
                     <a:avLst/>
@@ -1903,54 +1424,97 @@
         </wp:anchor>
       </w:drawing>
     </w:r>
-    <w:r/>
+    <w:r>
+      <w:tab/>
+    </w:r>
+    <w:r>
+      <w:tab/>
+      <w:t xml:space="preserve">  </w:t>
+    </w:r>
+    <w:r>
+      <w:fldChar w:fldCharType="begin"/>
+    </w:r>
+    <w:r>
+      <w:instrText xml:space="preserve"> PAGE </w:instrText>
+    </w:r>
+    <w:r>
+      <w:fldChar w:fldCharType="separate"/>
+    </w:r>
+    <w:r>
+      <w:rPr>
+        <w:noProof/>
+      </w:rPr>
+      <w:t>1</w:t>
+    </w:r>
+    <w:r>
+      <w:fldChar w:fldCharType="end"/>
+    </w:r>
+  </w:p>
+  <w:p>
+    <w:pPr>
+      <w:pStyle w:val="Footer"/>
+      <w:tabs>
+        <w:tab w:val="clear" w:pos="9360"/>
+        <w:tab w:val="right" w:pos="9340"/>
+      </w:tabs>
+      <w:ind w:right="360"/>
+    </w:pPr>
+  </w:p>
+</w:ftr>
+</file>
+
+<file path=word/footer3.xml><?xml version="1.0" encoding="utf-8"?>
+<w:ftr xmlns:mo="http://schemas.microsoft.com/office/mac/office/2008/main" xmlns:ve="http://schemas.openxmlformats.org/markup-compatibility/2006" xmlns:mv="urn:schemas-microsoft-com:mac:vml" xmlns:o="urn:schemas-microsoft-com:office:office" xmlns:r="http://schemas.openxmlformats.org/officeDocument/2006/relationships" xmlns:m="http://schemas.openxmlformats.org/officeDocument/2006/math" xmlns:v="urn:schemas-microsoft-com:vml" xmlns:wp="http://schemas.openxmlformats.org/drawingml/2006/wordprocessingDrawing" xmlns:w10="urn:schemas-microsoft-com:office:word" xmlns:w="http://schemas.openxmlformats.org/wordprocessingml/2006/main" xmlns:wne="http://schemas.microsoft.com/office/word/2006/wordml">
+  <w:p>
+    <w:pPr>
+      <w:pStyle w:val="Footer"/>
+    </w:pPr>
+  </w:p>
+</w:ftr>
+</file>
+
+<file path=word/header1.xml><?xml version="1.0" encoding="utf-8"?>
+<w:hdr xmlns:mo="http://schemas.microsoft.com/office/mac/office/2008/main" xmlns:ve="http://schemas.openxmlformats.org/markup-compatibility/2006" xmlns:mv="urn:schemas-microsoft-com:mac:vml" xmlns:o="urn:schemas-microsoft-com:office:office" xmlns:r="http://schemas.openxmlformats.org/officeDocument/2006/relationships" xmlns:m="http://schemas.openxmlformats.org/officeDocument/2006/math" xmlns:v="urn:schemas-microsoft-com:vml" xmlns:wp="http://schemas.openxmlformats.org/drawingml/2006/wordprocessingDrawing" xmlns:w10="urn:schemas-microsoft-com:office:word" xmlns:w="http://schemas.openxmlformats.org/wordprocessingml/2006/main" xmlns:wne="http://schemas.microsoft.com/office/word/2006/wordml">
+  <w:p>
+    <w:pPr>
+      <w:pStyle w:val="Header"/>
+    </w:pPr>
+  </w:p>
+</w:hdr>
+</file>
+
+<file path=word/header2.xml><?xml version="1.0" encoding="utf-8"?>
+<w:hdr xmlns:mo="http://schemas.microsoft.com/office/mac/office/2008/main" xmlns:ve="http://schemas.openxmlformats.org/markup-compatibility/2006" xmlns:mv="urn:schemas-microsoft-com:mac:vml" xmlns:o="urn:schemas-microsoft-com:office:office" xmlns:r="http://schemas.openxmlformats.org/officeDocument/2006/relationships" xmlns:m="http://schemas.openxmlformats.org/officeDocument/2006/math" xmlns:v="urn:schemas-microsoft-com:vml" xmlns:wp="http://schemas.openxmlformats.org/drawingml/2006/wordprocessingDrawing" xmlns:w10="urn:schemas-microsoft-com:office:word" xmlns:w="http://schemas.openxmlformats.org/wordprocessingml/2006/main" xmlns:wne="http://schemas.microsoft.com/office/word/2006/wordml">
+  <w:p>
+    <w:pPr>
+      <w:pStyle w:val="Header"/>
+    </w:pPr>
+  </w:p>
+</w:hdr>
+</file>
+
+<file path=word/header3.xml><?xml version="1.0" encoding="utf-8"?>
+<w:hdr xmlns:mo="http://schemas.microsoft.com/office/mac/office/2008/main" xmlns:ve="http://schemas.openxmlformats.org/markup-compatibility/2006" xmlns:mv="urn:schemas-microsoft-com:mac:vml" xmlns:o="urn:schemas-microsoft-com:office:office" xmlns:r="http://schemas.openxmlformats.org/officeDocument/2006/relationships" xmlns:m="http://schemas.openxmlformats.org/officeDocument/2006/math" xmlns:v="urn:schemas-microsoft-com:vml" xmlns:wp="http://schemas.openxmlformats.org/drawingml/2006/wordprocessingDrawing" xmlns:w10="urn:schemas-microsoft-com:office:word" xmlns:w="http://schemas.openxmlformats.org/wordprocessingml/2006/main" xmlns:wne="http://schemas.microsoft.com/office/word/2006/wordml">
+  <w:p>
+    <w:pPr>
+      <w:pStyle w:val="Header"/>
+    </w:pPr>
   </w:p>
 </w:hdr>
 </file>
 
 <file path=word/styles.xml><?xml version="1.0" encoding="utf-8"?>
-<w:styles xmlns:w="http://schemas.openxmlformats.org/wordprocessingml/2006/main" xmlns:mc="http://schemas.openxmlformats.org/markup-compatibility/2006" xmlns:w14="http://schemas.microsoft.com/office/word/2010/wordml" mc:Ignorable="w14">
+<w:styles xmlns:r="http://schemas.openxmlformats.org/officeDocument/2006/relationships" xmlns:w="http://schemas.openxmlformats.org/wordprocessingml/2006/main">
   <w:docDefaults>
     <w:rPrDefault>
       <w:rPr>
-        <w:rFonts w:ascii="Times New Roman" w:cs="Times New Roman" w:hAnsi="Times New Roman" w:eastAsia="Arial Unicode MS"/>
-        <w:b w:val="0"/>
-        <w:bCs w:val="0"/>
-        <w:i w:val="0"/>
-        <w:iCs w:val="0"/>
-        <w:caps w:val="0"/>
-        <w:smallCaps w:val="0"/>
-        <w:strike w:val="0"/>
-        <w:dstrike w:val="0"/>
-        <w:outline w:val="0"/>
-        <w:emboss w:val="0"/>
-        <w:imprint w:val="0"/>
-        <w:vanish w:val="0"/>
-        <w:color w:val="auto"/>
-        <w:spacing w:val="0"/>
-        <w:w w:val="100"/>
-        <w:kern w:val="0"/>
-        <w:position w:val="0"/>
-        <w:sz w:val="20"/>
-        <w:szCs w:val="20"/>
-        <w:u w:val="none" w:color="auto"/>
+        <w:rFonts w:ascii="Times New Roman" w:eastAsia="Arial Unicode MS" w:hAnsi="Times New Roman" w:cs="Times New Roman"/>
         <w:bdr w:val="nil"/>
-        <w:vertAlign w:val="baseline"/>
-        <w:lang/>
+        <w:lang w:val="en-US" w:eastAsia="en-US" w:bidi="ar-SA"/>
       </w:rPr>
     </w:rPrDefault>
     <w:pPrDefault>
       <w:pPr>
-        <w:keepNext w:val="0"/>
-        <w:keepLines w:val="0"/>
-        <w:pageBreakBefore w:val="0"/>
-        <w:framePr w:anchorLock="0" w:w="0" w:h="0" w:vSpace="0" w:hSpace="0" w:xAlign="left" w:y="0" w:hRule="exact" w:vAnchor="margin"/>
-        <w:widowControl w:val="1"/>
-        <w:numPr>
-          <w:ilvl w:val="0"/>
-          <w:numId w:val="0"/>
-        </w:numPr>
-        <w:suppressLineNumbers w:val="0"/>
         <w:pBdr>
           <w:top w:val="nil"/>
           <w:left w:val="nil"/>
@@ -1959,420 +1523,380 @@
           <w:between w:val="nil"/>
           <w:bar w:val="nil"/>
         </w:pBdr>
-        <w:shd w:val="clear" w:color="auto" w:fill="auto"/>
-        <w:suppressAutoHyphens w:val="0"/>
-        <w:spacing w:before="0" w:beforeAutospacing="0" w:after="0" w:afterAutospacing="0" w:line="240" w:lineRule="auto"/>
-        <w:ind w:left="0" w:right="0" w:firstLine="0"/>
-        <w:jc w:val="left"/>
-        <w:outlineLvl w:val="9"/>
       </w:pPr>
     </w:pPrDefault>
   </w:docDefaults>
+  <w:latentStyles w:defLockedState="0" w:defUIPriority="99" w:defSemiHidden="1" w:defUnhideWhenUsed="1" w:defQFormat="0" w:count="276">
+    <w:lsdException w:name="Normal" w:semiHidden="0" w:uiPriority="0" w:unhideWhenUsed="0" w:qFormat="1"/>
+    <w:lsdException w:name="heading 1" w:semiHidden="0" w:uiPriority="9" w:unhideWhenUsed="0" w:qFormat="1"/>
+    <w:lsdException w:name="heading 2" w:uiPriority="9" w:qFormat="1"/>
+    <w:lsdException w:name="heading 3" w:uiPriority="9" w:qFormat="1"/>
+    <w:lsdException w:name="heading 4" w:uiPriority="9" w:qFormat="1"/>
+    <w:lsdException w:name="heading 5" w:uiPriority="9" w:qFormat="1"/>
+    <w:lsdException w:name="heading 6" w:uiPriority="9" w:qFormat="1"/>
+    <w:lsdException w:name="heading 7" w:uiPriority="9" w:qFormat="1"/>
+    <w:lsdException w:name="heading 8" w:uiPriority="9" w:qFormat="1"/>
+    <w:lsdException w:name="heading 9" w:uiPriority="9" w:qFormat="1"/>
+    <w:lsdException w:name="toc 1" w:uiPriority="39"/>
+    <w:lsdException w:name="toc 2" w:uiPriority="39"/>
+    <w:lsdException w:name="toc 3" w:uiPriority="39"/>
+    <w:lsdException w:name="toc 4" w:uiPriority="39"/>
+    <w:lsdException w:name="toc 5" w:uiPriority="39"/>
+    <w:lsdException w:name="toc 6" w:uiPriority="39"/>
+    <w:lsdException w:name="toc 7" w:uiPriority="39"/>
+    <w:lsdException w:name="toc 8" w:uiPriority="39"/>
+    <w:lsdException w:name="toc 9" w:uiPriority="39"/>
+    <w:lsdException w:name="caption" w:uiPriority="35" w:qFormat="1"/>
+    <w:lsdException w:name="Title" w:semiHidden="0" w:uiPriority="10" w:unhideWhenUsed="0" w:qFormat="1"/>
+    <w:lsdException w:name="Default Paragraph Font" w:uiPriority="1"/>
+    <w:lsdException w:name="Subtitle" w:semiHidden="0" w:uiPriority="11" w:unhideWhenUsed="0" w:qFormat="1"/>
+    <w:lsdException w:name="Strong" w:semiHidden="0" w:uiPriority="22" w:unhideWhenUsed="0" w:qFormat="1"/>
+    <w:lsdException w:name="Emphasis" w:semiHidden="0" w:uiPriority="20" w:unhideWhenUsed="0" w:qFormat="1"/>
+    <w:lsdException w:name="Table Grid" w:semiHidden="0" w:uiPriority="59" w:unhideWhenUsed="0"/>
+    <w:lsdException w:name="Placeholder Text" w:unhideWhenUsed="0"/>
+    <w:lsdException w:name="No Spacing" w:uiPriority="1" w:unhideWhenUsed="0" w:qFormat="1"/>
+    <w:lsdException w:name="Light Shading" w:semiHidden="0" w:uiPriority="60" w:unhideWhenUsed="0"/>
+    <w:lsdException w:name="Light List" w:semiHidden="0" w:uiPriority="61" w:unhideWhenUsed="0"/>
+    <w:lsdException w:name="Light Grid" w:semiHidden="0" w:uiPriority="62" w:unhideWhenUsed="0"/>
+    <w:lsdException w:name="Medium Shading 1" w:semiHidden="0" w:uiPriority="63" w:unhideWhenUsed="0"/>
+    <w:lsdException w:name="Medium Shading 2" w:semiHidden="0" w:uiPriority="64" w:unhideWhenUsed="0"/>
+    <w:lsdException w:name="Medium List 1" w:semiHidden="0" w:uiPriority="65" w:unhideWhenUsed="0"/>
+    <w:lsdException w:name="Medium List 2" w:semiHidden="0" w:uiPriority="66" w:unhideWhenUsed="0"/>
+    <w:lsdException w:name="Medium Grid 1" w:semiHidden="0" w:uiPriority="67" w:unhideWhenUsed="0"/>
+    <w:lsdException w:name="Medium Grid 2" w:semiHidden="0" w:uiPriority="68" w:unhideWhenUsed="0"/>
+    <w:lsdException w:name="Medium Grid 3" w:semiHidden="0" w:uiPriority="69" w:unhideWhenUsed="0"/>
+    <w:lsdException w:name="Dark List" w:semiHidden="0" w:uiPriority="70" w:unhideWhenUsed="0"/>
+    <w:lsdException w:name="Colorful Shading" w:semiHidden="0" w:uiPriority="71" w:unhideWhenUsed="0"/>
+    <w:lsdException w:name="Colorful List" w:semiHidden="0" w:uiPriority="72" w:unhideWhenUsed="0"/>
+    <w:lsdException w:name="Colorful Grid" w:semiHidden="0" w:uiPriority="73" w:unhideWhenUsed="0"/>
+    <w:lsdException w:name="Light Shading Accent 1" w:semiHidden="0" w:uiPriority="60" w:unhideWhenUsed="0"/>
+    <w:lsdException w:name="Light List Accent 1" w:semiHidden="0" w:uiPriority="61" w:unhideWhenUsed="0"/>
+    <w:lsdException w:name="Light Grid Accent 1" w:semiHidden="0" w:uiPriority="62" w:unhideWhenUsed="0"/>
+    <w:lsdException w:name="Medium Shading 1 Accent 1" w:semiHidden="0" w:uiPriority="63" w:unhideWhenUsed="0"/>
+    <w:lsdException w:name="Medium Shading 2 Accent 1" w:semiHidden="0" w:uiPriority="64" w:unhideWhenUsed="0"/>
+    <w:lsdException w:name="Medium List 1 Accent 1" w:semiHidden="0" w:uiPriority="65" w:unhideWhenUsed="0"/>
+    <w:lsdException w:name="Revision" w:unhideWhenUsed="0"/>
+    <w:lsdException w:name="List Paragraph" w:semiHidden="0" w:uiPriority="34" w:unhideWhenUsed="0" w:qFormat="1"/>
+    <w:lsdException w:name="Quote" w:semiHidden="0" w:uiPriority="29" w:unhideWhenUsed="0" w:qFormat="1"/>
+    <w:lsdException w:name="Intense Quote" w:semiHidden="0" w:uiPriority="30" w:unhideWhenUsed="0" w:qFormat="1"/>
+    <w:lsdException w:name="Medium List 2 Accent 1" w:semiHidden="0" w:uiPriority="66" w:unhideWhenUsed="0"/>
+    <w:lsdException w:name="Medium Grid 1 Accent 1" w:semiHidden="0" w:uiPriority="67" w:unhideWhenUsed="0"/>
+    <w:lsdException w:name="Medium Grid 2 Accent 1" w:semiHidden="0" w:uiPriority="68" w:unhideWhenUsed="0"/>
+    <w:lsdException w:name="Medium Grid 3 Accent 1" w:semiHidden="0" w:uiPriority="69" w:unhideWhenUsed="0"/>
+    <w:lsdException w:name="Dark List Accent 1" w:semiHidden="0" w:uiPriority="70" w:unhideWhenUsed="0"/>
+    <w:lsdException w:name="Colorful Shading Accent 1" w:semiHidden="0" w:uiPriority="71" w:unhideWhenUsed="0"/>
+    <w:lsdException w:name="Colorful List Accent 1" w:semiHidden="0" w:uiPriority="72" w:unhideWhenUsed="0"/>
+    <w:lsdException w:name="Colorful Grid Accent 1" w:semiHidden="0" w:uiPriority="73" w:unhideWhenUsed="0"/>
+    <w:lsdException w:name="Light Shading Accent 2" w:semiHidden="0" w:uiPriority="60" w:unhideWhenUsed="0"/>
+    <w:lsdException w:name="Light List Accent 2" w:semiHidden="0" w:uiPriority="61" w:unhideWhenUsed="0"/>
+    <w:lsdException w:name="Light Grid Accent 2" w:semiHidden="0" w:uiPriority="62" w:unhideWhenUsed="0"/>
+    <w:lsdException w:name="Medium Shading 1 Accent 2" w:semiHidden="0" w:uiPriority="63" w:unhideWhenUsed="0"/>
+    <w:lsdException w:name="Medium Shading 2 Accent 2" w:semiHidden="0" w:uiPriority="64" w:unhideWhenUsed="0"/>
+    <w:lsdException w:name="Medium List 1 Accent 2" w:semiHidden="0" w:uiPriority="65" w:unhideWhenUsed="0"/>
+    <w:lsdException w:name="Medium List 2 Accent 2" w:semiHidden="0" w:uiPriority="66" w:unhideWhenUsed="0"/>
+    <w:lsdException w:name="Medium Grid 1 Accent 2" w:semiHidden="0" w:uiPriority="67" w:unhideWhenUsed="0"/>
+    <w:lsdException w:name="Medium Grid 2 Accent 2" w:semiHidden="0" w:uiPriority="68" w:unhideWhenUsed="0"/>
+    <w:lsdException w:name="Medium Grid 3 Accent 2" w:semiHidden="0" w:uiPriority="69" w:unhideWhenUsed="0"/>
+    <w:lsdException w:name="Dark List Accent 2" w:semiHidden="0" w:uiPriority="70" w:unhideWhenUsed="0"/>
+    <w:lsdException w:name="Colorful Shading Accent 2" w:semiHidden="0" w:uiPriority="71" w:unhideWhenUsed="0"/>
+    <w:lsdException w:name="Colorful List Accent 2" w:semiHidden="0" w:uiPriority="72" w:unhideWhenUsed="0"/>
+    <w:lsdException w:name="Colorful Grid Accent 2" w:semiHidden="0" w:uiPriority="73" w:unhideWhenUsed="0"/>
+    <w:lsdException w:name="Light Shading Accent 3" w:semiHidden="0" w:uiPriority="60" w:unhideWhenUsed="0"/>
+    <w:lsdException w:name="Light List Accent 3" w:semiHidden="0" w:uiPriority="61" w:unhideWhenUsed="0"/>
+    <w:lsdException w:name="Light Grid Accent 3" w:semiHidden="0" w:uiPriority="62" w:unhideWhenUsed="0"/>
+    <w:lsdException w:name="Medium Shading 1 Accent 3" w:semiHidden="0" w:uiPriority="63" w:unhideWhenUsed="0"/>
+    <w:lsdException w:name="Medium Shading 2 Accent 3" w:semiHidden="0" w:uiPriority="64" w:unhideWhenUsed="0"/>
+    <w:lsdException w:name="Medium List 1 Accent 3" w:semiHidden="0" w:uiPriority="65" w:unhideWhenUsed="0"/>
+    <w:lsdException w:name="Medium List 2 Accent 3" w:semiHidden="0" w:uiPriority="66" w:unhideWhenUsed="0"/>
+    <w:lsdException w:name="Medium Grid 1 Accent 3" w:semiHidden="0" w:uiPriority="67" w:unhideWhenUsed="0"/>
+    <w:lsdException w:name="Medium Grid 2 Accent 3" w:semiHidden="0" w:uiPriority="68" w:unhideWhenUsed="0"/>
+    <w:lsdException w:name="Medium Grid 3 Accent 3" w:semiHidden="0" w:uiPriority="69" w:unhideWhenUsed="0"/>
+    <w:lsdException w:name="Dark List Accent 3" w:semiHidden="0" w:uiPriority="70" w:unhideWhenUsed="0"/>
+    <w:lsdException w:name="Colorful Shading Accent 3" w:semiHidden="0" w:uiPriority="71" w:unhideWhenUsed="0"/>
+    <w:lsdException w:name="Colorful List Accent 3" w:semiHidden="0" w:uiPriority="72" w:unhideWhenUsed="0"/>
+    <w:lsdException w:name="Colorful Grid Accent 3" w:semiHidden="0" w:uiPriority="73" w:unhideWhenUsed="0"/>
+    <w:lsdException w:name="Light Shading Accent 4" w:semiHidden="0" w:uiPriority="60" w:unhideWhenUsed="0"/>
+    <w:lsdException w:name="Light List Accent 4" w:semiHidden="0" w:uiPriority="61" w:unhideWhenUsed="0"/>
+    <w:lsdException w:name="Light Grid Accent 4" w:semiHidden="0" w:uiPriority="62" w:unhideWhenUsed="0"/>
+    <w:lsdException w:name="Medium Shading 1 Accent 4" w:semiHidden="0" w:uiPriority="63" w:unhideWhenUsed="0"/>
+    <w:lsdException w:name="Medium Shading 2 Accent 4" w:semiHidden="0" w:uiPriority="64" w:unhideWhenUsed="0"/>
+    <w:lsdException w:name="Medium List 1 Accent 4" w:semiHidden="0" w:uiPriority="65" w:unhideWhenUsed="0"/>
+    <w:lsdException w:name="Medium List 2 Accent 4" w:semiHidden="0" w:uiPriority="66" w:unhideWhenUsed="0"/>
+    <w:lsdException w:name="Medium Grid 1 Accent 4" w:semiHidden="0" w:uiPriority="67" w:unhideWhenUsed="0"/>
+    <w:lsdException w:name="Medium Grid 2 Accent 4" w:semiHidden="0" w:uiPriority="68" w:unhideWhenUsed="0"/>
+    <w:lsdException w:name="Medium Grid 3 Accent 4" w:semiHidden="0" w:uiPriority="69" w:unhideWhenUsed="0"/>
+    <w:lsdException w:name="Dark List Accent 4" w:semiHidden="0" w:uiPriority="70" w:unhideWhenUsed="0"/>
+    <w:lsdException w:name="Colorful Shading Accent 4" w:semiHidden="0" w:uiPriority="71" w:unhideWhenUsed="0"/>
+    <w:lsdException w:name="Colorful List Accent 4" w:semiHidden="0" w:uiPriority="72" w:unhideWhenUsed="0"/>
+    <w:lsdException w:name="Colorful Grid Accent 4" w:semiHidden="0" w:uiPriority="73" w:unhideWhenUsed="0"/>
+    <w:lsdException w:name="Light Shading Accent 5" w:semiHidden="0" w:uiPriority="60" w:unhideWhenUsed="0"/>
+    <w:lsdException w:name="Light List Accent 5" w:semiHidden="0" w:uiPriority="61" w:unhideWhenUsed="0"/>
+    <w:lsdException w:name="Light Grid Accent 5" w:semiHidden="0" w:uiPriority="62" w:unhideWhenUsed="0"/>
+    <w:lsdException w:name="Medium Shading 1 Accent 5" w:semiHidden="0" w:uiPriority="63" w:unhideWhenUsed="0"/>
+    <w:lsdException w:name="Medium Shading 2 Accent 5" w:semiHidden="0" w:uiPriority="64" w:unhideWhenUsed="0"/>
+    <w:lsdException w:name="Medium List 1 Accent 5" w:semiHidden="0" w:uiPriority="65" w:unhideWhenUsed="0"/>
+    <w:lsdException w:name="Medium List 2 Accent 5" w:semiHidden="0" w:uiPriority="66" w:unhideWhenUsed="0"/>
+    <w:lsdException w:name="Medium Grid 1 Accent 5" w:semiHidden="0" w:uiPriority="67" w:unhideWhenUsed="0"/>
+    <w:lsdException w:name="Medium Grid 2 Accent 5" w:semiHidden="0" w:uiPriority="68" w:unhideWhenUsed="0"/>
+    <w:lsdException w:name="Medium Grid 3 Accent 5" w:semiHidden="0" w:uiPriority="69" w:unhideWhenUsed="0"/>
+    <w:lsdException w:name="Dark List Accent 5" w:semiHidden="0" w:uiPriority="70" w:unhideWhenUsed="0"/>
+    <w:lsdException w:name="Colorful Shading Accent 5" w:semiHidden="0" w:uiPriority="71" w:unhideWhenUsed="0"/>
+    <w:lsdException w:name="Colorful List Accent 5" w:semiHidden="0" w:uiPriority="72" w:unhideWhenUsed="0"/>
+    <w:lsdException w:name="Colorful Grid Accent 5" w:semiHidden="0" w:uiPriority="73" w:unhideWhenUsed="0"/>
+    <w:lsdException w:name="Light Shading Accent 6" w:semiHidden="0" w:uiPriority="60" w:unhideWhenUsed="0"/>
+    <w:lsdException w:name="Light List Accent 6" w:semiHidden="0" w:uiPriority="61" w:unhideWhenUsed="0"/>
+    <w:lsdException w:name="Light Grid Accent 6" w:semiHidden="0" w:uiPriority="62" w:unhideWhenUsed="0"/>
+    <w:lsdException w:name="Medium Shading 1 Accent 6" w:semiHidden="0" w:uiPriority="63" w:unhideWhenUsed="0"/>
+    <w:lsdException w:name="Medium Shading 2 Accent 6" w:semiHidden="0" w:uiPriority="64" w:unhideWhenUsed="0"/>
+    <w:lsdException w:name="Medium List 1 Accent 6" w:semiHidden="0" w:uiPriority="65" w:unhideWhenUsed="0"/>
+    <w:lsdException w:name="Medium List 2 Accent 6" w:semiHidden="0" w:uiPriority="66" w:unhideWhenUsed="0"/>
+    <w:lsdException w:name="Medium Grid 1 Accent 6" w:semiHidden="0" w:uiPriority="67" w:unhideWhenUsed="0"/>
+    <w:lsdException w:name="Medium Grid 2 Accent 6" w:semiHidden="0" w:uiPriority="68" w:unhideWhenUsed="0"/>
+    <w:lsdException w:name="Medium Grid 3 Accent 6" w:semiHidden="0" w:uiPriority="69" w:unhideWhenUsed="0"/>
+    <w:lsdException w:name="Dark List Accent 6" w:semiHidden="0" w:uiPriority="70" w:unhideWhenUsed="0"/>
+    <w:lsdException w:name="Colorful Shading Accent 6" w:semiHidden="0" w:uiPriority="71" w:unhideWhenUsed="0"/>
+    <w:lsdException w:name="Colorful List Accent 6" w:semiHidden="0" w:uiPriority="72" w:unhideWhenUsed="0"/>
+    <w:lsdException w:name="Colorful Grid Accent 6" w:semiHidden="0" w:uiPriority="73" w:unhideWhenUsed="0"/>
+    <w:lsdException w:name="Subtle Emphasis" w:semiHidden="0" w:uiPriority="19" w:unhideWhenUsed="0" w:qFormat="1"/>
+    <w:lsdException w:name="Intense Emphasis" w:semiHidden="0" w:uiPriority="21" w:unhideWhenUsed="0" w:qFormat="1"/>
+    <w:lsdException w:name="Subtle Reference" w:semiHidden="0" w:uiPriority="31" w:unhideWhenUsed="0" w:qFormat="1"/>
+    <w:lsdException w:name="Intense Reference" w:semiHidden="0" w:uiPriority="32" w:unhideWhenUsed="0" w:qFormat="1"/>
+    <w:lsdException w:name="Book Title" w:semiHidden="0" w:uiPriority="33" w:unhideWhenUsed="0" w:qFormat="1"/>
+    <w:lsdException w:name="Bibliography" w:uiPriority="37"/>
+    <w:lsdException w:name="TOC Heading" w:uiPriority="39" w:qFormat="1"/>
+  </w:latentStyles>
   <w:style w:type="paragraph" w:default="1" w:styleId="Normal">
     <w:name w:val="Normal"/>
-    <w:next w:val="Normal"/>
-    <w:pPr/>
+    <w:rsid w:val="00B4699F"/>
     <w:rPr>
       <w:sz w:val="24"/>
       <w:szCs w:val="24"/>
-      <w:lang w:val="en-US" w:eastAsia="en-US" w:bidi="ar-SA"/>
     </w:rPr>
   </w:style>
-  <w:style w:type="character" w:default="1" w:styleId="Default Paragraph Font">
+  <w:style w:type="paragraph" w:styleId="Heading2">
+    <w:name w:val="heading 2"/>
+    <w:next w:val="BodyText"/>
+    <w:rsid w:val="00B4699F"/>
+    <w:pPr>
+      <w:keepNext/>
+      <w:keepLines/>
+      <w:spacing w:before="200"/>
+      <w:outlineLvl w:val="1"/>
+    </w:pPr>
+    <w:rPr>
+      <w:rFonts w:ascii="Calibri" w:eastAsia="Calibri" w:hAnsi="Calibri" w:cs="Calibri"/>
+      <w:b/>
+      <w:bCs/>
+      <w:color w:val="4F81BD"/>
+      <w:sz w:val="32"/>
+      <w:szCs w:val="32"/>
+      <w:u w:color="4F81BD"/>
+    </w:rPr>
+  </w:style>
+  <w:style w:type="paragraph" w:styleId="Heading3">
+    <w:name w:val="heading 3"/>
+    <w:next w:val="BodyText"/>
+    <w:rsid w:val="00B4699F"/>
+    <w:pPr>
+      <w:keepNext/>
+      <w:keepLines/>
+      <w:spacing w:before="200"/>
+      <w:outlineLvl w:val="2"/>
+    </w:pPr>
+    <w:rPr>
+      <w:rFonts w:ascii="Calibri" w:eastAsia="Calibri" w:hAnsi="Calibri" w:cs="Calibri"/>
+      <w:b/>
+      <w:bCs/>
+      <w:color w:val="4F81BD"/>
+      <w:sz w:val="28"/>
+      <w:szCs w:val="28"/>
+      <w:u w:color="4F81BD"/>
+    </w:rPr>
+  </w:style>
+  <w:style w:type="character" w:default="1" w:styleId="DefaultParagraphFont">
     <w:name w:val="Default Paragraph Font"/>
-    <w:next w:val="Default Paragraph Font"/>
+    <w:semiHidden/>
+    <w:unhideWhenUsed/>
+  </w:style>
+  <w:style w:type="table" w:default="1" w:styleId="TableNormal">
+    <w:name w:val="Normal Table"/>
+    <w:semiHidden/>
+    <w:unhideWhenUsed/>
+    <w:qFormat/>
+    <w:tblPr>
+      <w:tblInd w:w="0" w:type="dxa"/>
+      <w:tblCellMar>
+        <w:top w:w="0" w:type="dxa"/>
+        <w:left w:w="108" w:type="dxa"/>
+        <w:bottom w:w="0" w:type="dxa"/>
+        <w:right w:w="108" w:type="dxa"/>
+      </w:tblCellMar>
+    </w:tblPr>
+  </w:style>
+  <w:style w:type="numbering" w:default="1" w:styleId="NoList">
+    <w:name w:val="No List"/>
+    <w:semiHidden/>
+    <w:unhideWhenUsed/>
   </w:style>
   <w:style w:type="character" w:styleId="Hyperlink">
     <w:name w:val="Hyperlink"/>
+    <w:rsid w:val="00B4699F"/>
     <w:rPr>
       <w:u w:val="single"/>
     </w:rPr>
   </w:style>
-  <w:style w:type="table" w:default="1" w:styleId="Table Normal">
-    <w:name w:val="Table Normal"/>
-    <w:next w:val="Table Normal"/>
-    <w:pPr/>
-    <w:tblPr>
-      <w:tblInd w:w="0" w:type="dxa"/>
-    </w:tblPr>
-    <w:trPr/>
-    <w:tcPr/>
-    <w:tblStylePr w:type="firstRow"/>
-    <w:tblStylePr w:type="lastRow"/>
-    <w:tblStylePr w:type="firstCol"/>
-    <w:tblStylePr w:type="lastCol"/>
-    <w:tblStylePr w:type="band1Vert"/>
-    <w:tblStylePr w:type="band2Vert"/>
-    <w:tblStylePr w:type="band1Horz"/>
-    <w:tblStylePr w:type="band2Horz"/>
-    <w:tblStylePr w:type="neCell"/>
-    <w:tblStylePr w:type="nwCell"/>
-    <w:tblStylePr w:type="seCell"/>
-    <w:tblStylePr w:type="swCell"/>
-  </w:style>
-  <w:style w:type="numbering" w:default="1" w:styleId="No List">
-    <w:name w:val="No List"/>
-    <w:next w:val="No List"/>
-    <w:pPr/>
-  </w:style>
-  <w:style w:type="paragraph" w:styleId="Header &amp; Footer">
+  <w:style w:type="paragraph" w:customStyle="1" w:styleId="HeaderFooter">
     <w:name w:val="Header &amp; Footer"/>
-    <w:next w:val="Header &amp; Footer"/>
+    <w:rsid w:val="00B4699F"/>
     <w:pPr>
-      <w:keepNext w:val="0"/>
-      <w:keepLines w:val="0"/>
-      <w:pageBreakBefore w:val="0"/>
-      <w:widowControl w:val="1"/>
-      <w:shd w:val="clear" w:color="auto" w:fill="auto"/>
       <w:tabs>
         <w:tab w:val="right" w:pos="9020"/>
       </w:tabs>
-      <w:suppressAutoHyphens w:val="0"/>
-      <w:bidi w:val="0"/>
-      <w:spacing w:before="0" w:after="0" w:line="240" w:lineRule="auto"/>
-      <w:ind w:left="0" w:right="0" w:firstLine="0"/>
-      <w:jc w:val="left"/>
-      <w:outlineLvl w:val="9"/>
     </w:pPr>
     <w:rPr>
-      <w:rFonts w:ascii="Helvetica Neue" w:cs="Arial Unicode MS" w:hAnsi="Helvetica Neue" w:eastAsia="Arial Unicode MS"/>
-      <w:b w:val="0"/>
-      <w:bCs w:val="0"/>
-      <w:i w:val="0"/>
-      <w:iCs w:val="0"/>
-      <w:caps w:val="0"/>
-      <w:smallCaps w:val="0"/>
-      <w:strike w:val="0"/>
-      <w:dstrike w:val="0"/>
-      <w:outline w:val="0"/>
+      <w:rFonts w:ascii="Helvetica Neue" w:hAnsi="Helvetica Neue" w:cs="Arial Unicode MS"/>
       <w:color w:val="000000"/>
-      <w:spacing w:val="0"/>
-      <w:kern w:val="0"/>
-      <w:position w:val="0"/>
       <w:sz w:val="24"/>
       <w:szCs w:val="24"/>
-      <w:u w:val="none"/>
-      <w:vertAlign w:val="baseline"/>
     </w:rPr>
   </w:style>
-  <w:style w:type="paragraph" w:styleId="footer">
+  <w:style w:type="paragraph" w:styleId="Footer">
     <w:name w:val="footer"/>
-    <w:next w:val="footer"/>
+    <w:rsid w:val="00B4699F"/>
     <w:pPr>
-      <w:keepNext w:val="0"/>
-      <w:keepLines w:val="0"/>
-      <w:pageBreakBefore w:val="0"/>
-      <w:widowControl w:val="1"/>
-      <w:shd w:val="clear" w:color="auto" w:fill="auto"/>
       <w:tabs>
         <w:tab w:val="center" w:pos="4680"/>
         <w:tab w:val="right" w:pos="9360"/>
       </w:tabs>
-      <w:suppressAutoHyphens w:val="0"/>
-      <w:bidi w:val="0"/>
-      <w:spacing w:before="0" w:after="0" w:line="240" w:lineRule="auto"/>
-      <w:ind w:left="0" w:right="0" w:firstLine="0"/>
-      <w:jc w:val="left"/>
-      <w:outlineLvl w:val="9"/>
     </w:pPr>
     <w:rPr>
-      <w:rFonts w:ascii="Cambria" w:cs="Arial Unicode MS" w:hAnsi="Cambria" w:eastAsia="Arial Unicode MS"/>
-      <w:b w:val="0"/>
-      <w:bCs w:val="0"/>
-      <w:i w:val="0"/>
-      <w:iCs w:val="0"/>
-      <w:caps w:val="0"/>
-      <w:smallCaps w:val="0"/>
-      <w:strike w:val="0"/>
-      <w:dstrike w:val="0"/>
-      <w:outline w:val="0"/>
+      <w:rFonts w:ascii="Cambria" w:hAnsi="Cambria" w:cs="Arial Unicode MS"/>
       <w:color w:val="000000"/>
-      <w:spacing w:val="0"/>
-      <w:kern w:val="0"/>
-      <w:position w:val="0"/>
       <w:sz w:val="24"/>
       <w:szCs w:val="24"/>
-      <w:u w:val="none" w:color="000000"/>
-      <w:vertAlign w:val="baseline"/>
-      <w:lang w:val="en-US"/>
+      <w:u w:color="000000"/>
     </w:rPr>
   </w:style>
-  <w:style w:type="paragraph" w:styleId="Heading">
+  <w:style w:type="paragraph" w:customStyle="1" w:styleId="Heading">
     <w:name w:val="Heading"/>
-    <w:next w:val="Body Text"/>
+    <w:next w:val="BodyText"/>
+    <w:rsid w:val="00B4699F"/>
     <w:pPr>
-      <w:keepNext w:val="1"/>
-      <w:keepLines w:val="1"/>
-      <w:pageBreakBefore w:val="0"/>
-      <w:widowControl w:val="1"/>
-      <w:shd w:val="clear" w:color="auto" w:fill="auto"/>
-      <w:suppressAutoHyphens w:val="0"/>
-      <w:bidi w:val="0"/>
-      <w:spacing w:before="480" w:after="0" w:line="240" w:lineRule="auto"/>
-      <w:ind w:left="0" w:right="0" w:firstLine="0"/>
-      <w:jc w:val="left"/>
+      <w:keepNext/>
+      <w:keepLines/>
+      <w:spacing w:before="480"/>
       <w:outlineLvl w:val="0"/>
     </w:pPr>
     <w:rPr>
-      <w:rFonts w:ascii="Calibri" w:cs="Arial Unicode MS" w:hAnsi="Calibri" w:eastAsia="Arial Unicode MS"/>
-      <w:b w:val="1"/>
-      <w:bCs w:val="1"/>
-      <w:i w:val="0"/>
-      <w:iCs w:val="0"/>
-      <w:caps w:val="0"/>
-      <w:smallCaps w:val="0"/>
-      <w:strike w:val="0"/>
-      <w:dstrike w:val="0"/>
-      <w:outline w:val="0"/>
-      <w:color w:val="345a8a"/>
-      <w:spacing w:val="0"/>
-      <w:kern w:val="0"/>
-      <w:position w:val="0"/>
+      <w:rFonts w:ascii="Calibri" w:hAnsi="Calibri" w:cs="Arial Unicode MS"/>
+      <w:b/>
+      <w:bCs/>
+      <w:color w:val="345A8A"/>
       <w:sz w:val="32"/>
       <w:szCs w:val="32"/>
-      <w:u w:val="none" w:color="345a8a"/>
-      <w:vertAlign w:val="baseline"/>
+      <w:u w:color="345A8A"/>
     </w:rPr>
   </w:style>
-  <w:style w:type="paragraph" w:styleId="Body Text">
+  <w:style w:type="paragraph" w:styleId="BodyText">
     <w:name w:val="Body Text"/>
-    <w:next w:val="Body Text"/>
+    <w:rsid w:val="00B4699F"/>
     <w:pPr>
-      <w:keepNext w:val="0"/>
-      <w:keepLines w:val="0"/>
-      <w:pageBreakBefore w:val="0"/>
-      <w:widowControl w:val="1"/>
-      <w:shd w:val="clear" w:color="auto" w:fill="auto"/>
-      <w:suppressAutoHyphens w:val="0"/>
-      <w:bidi w:val="0"/>
-      <w:spacing w:before="180" w:after="180" w:line="240" w:lineRule="auto"/>
-      <w:ind w:left="0" w:right="0" w:firstLine="0"/>
-      <w:jc w:val="left"/>
-      <w:outlineLvl w:val="9"/>
+      <w:spacing w:before="180" w:after="180"/>
     </w:pPr>
     <w:rPr>
-      <w:rFonts w:ascii="Cambria" w:cs="Arial Unicode MS" w:hAnsi="Cambria" w:eastAsia="Arial Unicode MS"/>
-      <w:b w:val="0"/>
-      <w:bCs w:val="0"/>
-      <w:i w:val="0"/>
-      <w:iCs w:val="0"/>
-      <w:caps w:val="0"/>
-      <w:smallCaps w:val="0"/>
-      <w:strike w:val="0"/>
-      <w:dstrike w:val="0"/>
-      <w:outline w:val="0"/>
+      <w:rFonts w:ascii="Cambria" w:hAnsi="Cambria" w:cs="Arial Unicode MS"/>
       <w:color w:val="000000"/>
-      <w:spacing w:val="0"/>
-      <w:kern w:val="0"/>
-      <w:position w:val="0"/>
       <w:sz w:val="24"/>
       <w:szCs w:val="24"/>
-      <w:u w:val="none" w:color="000000"/>
-      <w:vertAlign w:val="baseline"/>
-      <w:lang w:val="en-US"/>
+      <w:u w:color="000000"/>
     </w:rPr>
   </w:style>
-  <w:style w:type="paragraph" w:styleId="Heading 2">
-    <w:name w:val="Heading 2"/>
-    <w:next w:val="Body Text"/>
+  <w:style w:type="paragraph" w:customStyle="1" w:styleId="FirstParagraph">
+    <w:name w:val="First Paragraph"/>
+    <w:next w:val="BodyText"/>
+    <w:rsid w:val="00B4699F"/>
     <w:pPr>
-      <w:keepNext w:val="1"/>
-      <w:keepLines w:val="1"/>
-      <w:pageBreakBefore w:val="0"/>
-      <w:widowControl w:val="1"/>
-      <w:shd w:val="clear" w:color="auto" w:fill="auto"/>
-      <w:suppressAutoHyphens w:val="0"/>
-      <w:bidi w:val="0"/>
-      <w:spacing w:before="200" w:after="0" w:line="240" w:lineRule="auto"/>
-      <w:ind w:left="0" w:right="0" w:firstLine="0"/>
-      <w:jc w:val="left"/>
-      <w:outlineLvl w:val="1"/>
+      <w:spacing w:before="180" w:after="180"/>
     </w:pPr>
     <w:rPr>
-      <w:rFonts w:ascii="Calibri" w:cs="Calibri" w:hAnsi="Calibri" w:eastAsia="Calibri"/>
-      <w:b w:val="1"/>
-      <w:bCs w:val="1"/>
-      <w:i w:val="0"/>
-      <w:iCs w:val="0"/>
-      <w:caps w:val="0"/>
-      <w:smallCaps w:val="0"/>
-      <w:strike w:val="0"/>
-      <w:dstrike w:val="0"/>
-      <w:outline w:val="0"/>
-      <w:color w:val="4f81bd"/>
-      <w:spacing w:val="0"/>
-      <w:kern w:val="0"/>
-      <w:position w:val="0"/>
-      <w:sz w:val="32"/>
-      <w:szCs w:val="32"/>
-      <w:u w:val="none" w:color="4f81bd"/>
-      <w:vertAlign w:val="baseline"/>
+      <w:rFonts w:ascii="Cambria" w:hAnsi="Cambria" w:cs="Arial Unicode MS"/>
+      <w:color w:val="000000"/>
+      <w:sz w:val="24"/>
+      <w:szCs w:val="24"/>
+      <w:u w:color="000000"/>
     </w:rPr>
   </w:style>
-  <w:style w:type="paragraph" w:styleId="First Paragraph">
-    <w:name w:val="First Paragraph"/>
-    <w:next w:val="Body Text"/>
+  <w:style w:type="character" w:customStyle="1" w:styleId="Hyperlink0">
+    <w:name w:val="Hyperlink.0"/>
+    <w:basedOn w:val="Hyperlink"/>
+    <w:rsid w:val="00B4699F"/>
+    <w:rPr>
+      <w:color w:val="4F81BD"/>
+      <w:u w:val="single" w:color="4F81BD"/>
+    </w:rPr>
+  </w:style>
+  <w:style w:type="paragraph" w:customStyle="1" w:styleId="Body">
+    <w:name w:val="Body"/>
+    <w:rsid w:val="00B4699F"/>
     <w:pPr>
-      <w:keepNext w:val="0"/>
-      <w:keepLines w:val="0"/>
-      <w:pageBreakBefore w:val="0"/>
-      <w:widowControl w:val="1"/>
-      <w:shd w:val="clear" w:color="auto" w:fill="auto"/>
-      <w:suppressAutoHyphens w:val="0"/>
-      <w:bidi w:val="0"/>
-      <w:spacing w:before="180" w:after="180" w:line="240" w:lineRule="auto"/>
-      <w:ind w:left="0" w:right="0" w:firstLine="0"/>
-      <w:jc w:val="left"/>
-      <w:outlineLvl w:val="9"/>
+      <w:spacing w:after="200"/>
     </w:pPr>
     <w:rPr>
-      <w:rFonts w:ascii="Cambria" w:cs="Arial Unicode MS" w:hAnsi="Cambria" w:eastAsia="Arial Unicode MS"/>
-      <w:b w:val="0"/>
-      <w:bCs w:val="0"/>
-      <w:i w:val="0"/>
-      <w:iCs w:val="0"/>
-      <w:caps w:val="0"/>
-      <w:smallCaps w:val="0"/>
-      <w:strike w:val="0"/>
-      <w:dstrike w:val="0"/>
-      <w:outline w:val="0"/>
+      <w:rFonts w:ascii="Cambria" w:eastAsia="Cambria" w:hAnsi="Cambria" w:cs="Cambria"/>
       <w:color w:val="000000"/>
-      <w:spacing w:val="0"/>
-      <w:kern w:val="0"/>
-      <w:position w:val="0"/>
       <w:sz w:val="24"/>
       <w:szCs w:val="24"/>
-      <w:u w:val="none" w:color="000000"/>
-      <w:vertAlign w:val="baseline"/>
-      <w:lang w:val="en-US"/>
+      <w:u w:color="000000"/>
     </w:rPr>
   </w:style>
-  <w:style w:type="character" w:styleId="Hyperlink.0">
-    <w:name w:val="Hyperlink.0"/>
-    <w:basedOn w:val="Hyperlink"/>
-    <w:next w:val="Hyperlink.0"/>
+  <w:style w:type="paragraph" w:customStyle="1" w:styleId="ImageCaption">
+    <w:name w:val="Image Caption"/>
+    <w:rsid w:val="00B4699F"/>
+    <w:pPr>
+      <w:spacing w:after="120"/>
+    </w:pPr>
     <w:rPr>
-      <w:color w:val="4f81bd"/>
-      <w:u w:val="single" w:color="4f81bd"/>
+      <w:rFonts w:ascii="Cambria" w:hAnsi="Cambria" w:cs="Arial Unicode MS"/>
+      <w:i/>
+      <w:iCs/>
+      <w:color w:val="000000"/>
+      <w:sz w:val="24"/>
+      <w:szCs w:val="24"/>
+      <w:u w:color="000000"/>
     </w:rPr>
   </w:style>
-  <w:style w:type="paragraph" w:styleId="Heading 3">
-    <w:name w:val="Heading 3"/>
-    <w:next w:val="Body Text"/>
+  <w:style w:type="paragraph" w:styleId="Header">
+    <w:name w:val="header"/>
+    <w:basedOn w:val="Normal"/>
+    <w:link w:val="HeaderChar"/>
+    <w:uiPriority w:val="99"/>
+    <w:semiHidden/>
+    <w:unhideWhenUsed/>
+    <w:rsid w:val="0075030E"/>
     <w:pPr>
-      <w:keepNext w:val="1"/>
-      <w:keepLines w:val="1"/>
-      <w:pageBreakBefore w:val="0"/>
-      <w:widowControl w:val="1"/>
-      <w:shd w:val="clear" w:color="auto" w:fill="auto"/>
-      <w:suppressAutoHyphens w:val="0"/>
-      <w:bidi w:val="0"/>
-      <w:spacing w:before="200" w:after="0" w:line="240" w:lineRule="auto"/>
-      <w:ind w:left="0" w:right="0" w:firstLine="0"/>
-      <w:jc w:val="left"/>
-      <w:outlineLvl w:val="2"/>
+      <w:tabs>
+        <w:tab w:val="center" w:pos="4320"/>
+        <w:tab w:val="right" w:pos="8640"/>
+      </w:tabs>
     </w:pPr>
+  </w:style>
+  <w:style w:type="character" w:customStyle="1" w:styleId="HeaderChar">
+    <w:name w:val="Header Char"/>
+    <w:basedOn w:val="DefaultParagraphFont"/>
+    <w:link w:val="Header"/>
+    <w:uiPriority w:val="99"/>
+    <w:semiHidden/>
+    <w:rsid w:val="0075030E"/>
     <w:rPr>
-      <w:rFonts w:ascii="Calibri" w:cs="Calibri" w:hAnsi="Calibri" w:eastAsia="Calibri"/>
-      <w:b w:val="1"/>
-      <w:bCs w:val="1"/>
-      <w:i w:val="0"/>
-      <w:iCs w:val="0"/>
-      <w:caps w:val="0"/>
-      <w:smallCaps w:val="0"/>
-      <w:strike w:val="0"/>
-      <w:dstrike w:val="0"/>
-      <w:outline w:val="0"/>
-      <w:color w:val="4f81bd"/>
-      <w:spacing w:val="0"/>
-      <w:kern w:val="0"/>
-      <w:position w:val="0"/>
-      <w:sz w:val="28"/>
-      <w:szCs w:val="28"/>
-      <w:u w:val="none" w:color="4f81bd"/>
-      <w:vertAlign w:val="baseline"/>
-    </w:rPr>
-  </w:style>
-  <w:style w:type="paragraph" w:styleId="Body">
-    <w:name w:val="Body"/>
-    <w:next w:val="Body"/>
-    <w:pPr>
-      <w:keepNext w:val="0"/>
-      <w:keepLines w:val="0"/>
-      <w:pageBreakBefore w:val="0"/>
-      <w:widowControl w:val="1"/>
-      <w:shd w:val="clear" w:color="auto" w:fill="auto"/>
-      <w:suppressAutoHyphens w:val="0"/>
-      <w:bidi w:val="0"/>
-      <w:spacing w:before="0" w:after="200" w:line="240" w:lineRule="auto"/>
-      <w:ind w:left="0" w:right="0" w:firstLine="0"/>
-      <w:jc w:val="left"/>
-      <w:outlineLvl w:val="9"/>
-    </w:pPr>
-    <w:rPr>
-      <w:rFonts w:ascii="Cambria" w:cs="Cambria" w:hAnsi="Cambria" w:eastAsia="Cambria"/>
-      <w:b w:val="0"/>
-      <w:bCs w:val="0"/>
-      <w:i w:val="0"/>
-      <w:iCs w:val="0"/>
-      <w:caps w:val="0"/>
-      <w:smallCaps w:val="0"/>
-      <w:strike w:val="0"/>
-      <w:dstrike w:val="0"/>
-      <w:outline w:val="0"/>
-      <w:color w:val="000000"/>
-      <w:spacing w:val="0"/>
-      <w:kern w:val="0"/>
-      <w:position w:val="0"/>
       <w:sz w:val="24"/>
       <w:szCs w:val="24"/>
-      <w:u w:val="none" w:color="000000"/>
-      <w:vertAlign w:val="baseline"/>
-    </w:rPr>
-  </w:style>
-  <w:style w:type="paragraph" w:styleId="Image Caption">
-    <w:name w:val="Image Caption"/>
-    <w:next w:val="Image Caption"/>
-    <w:pPr>
-      <w:keepNext w:val="0"/>
-      <w:keepLines w:val="0"/>
-      <w:pageBreakBefore w:val="0"/>
-      <w:widowControl w:val="1"/>
-      <w:shd w:val="clear" w:color="auto" w:fill="auto"/>
-      <w:suppressAutoHyphens w:val="0"/>
-      <w:bidi w:val="0"/>
-      <w:spacing w:before="0" w:after="120" w:line="240" w:lineRule="auto"/>
-      <w:ind w:left="0" w:right="0" w:firstLine="0"/>
-      <w:jc w:val="left"/>
-      <w:outlineLvl w:val="9"/>
-    </w:pPr>
-    <w:rPr>
-      <w:rFonts w:ascii="Cambria" w:cs="Arial Unicode MS" w:hAnsi="Cambria" w:eastAsia="Arial Unicode MS"/>
-      <w:b w:val="0"/>
-      <w:bCs w:val="0"/>
-      <w:i w:val="1"/>
-      <w:iCs w:val="1"/>
-      <w:caps w:val="0"/>
-      <w:smallCaps w:val="0"/>
-      <w:strike w:val="0"/>
-      <w:dstrike w:val="0"/>
-      <w:outline w:val="0"/>
-      <w:color w:val="000000"/>
-      <w:spacing w:val="0"/>
-      <w:kern w:val="0"/>
-      <w:position w:val="0"/>
-      <w:sz w:val="24"/>
-      <w:szCs w:val="24"/>
-      <w:u w:val="none" w:color="000000"/>
-      <w:vertAlign w:val="baseline"/>
-      <w:lang w:val="en-US"/>
     </w:rPr>
   </w:style>
 </w:styles>
 </file>
 
 <file path=word/theme/theme1.xml><?xml version="1.0" encoding="utf-8"?>
-<a:theme xmlns:a="http://schemas.openxmlformats.org/drawingml/2006/main" xmlns:r="http://schemas.openxmlformats.org/officeDocument/2006/relationships" name="Office Theme">
+<a:theme xmlns:a="http://schemas.openxmlformats.org/drawingml/2006/main" name="Office Theme">
   <a:themeElements>
     <a:clrScheme name="Office Theme">
       <a:dk1>
@@ -2498,7 +2022,7 @@
       <a:effectStyleLst>
         <a:effectStyle>
           <a:effectLst>
-            <a:outerShdw sx="100000" sy="100000" kx="0" ky="0" algn="b" rotWithShape="0" blurRad="38100" dist="23000" dir="5400000">
+            <a:outerShdw blurRad="38100" dist="23000" dir="5400000" rotWithShape="0">
               <a:srgbClr val="000000">
                 <a:alpha val="35000"/>
               </a:srgbClr>
@@ -2507,7 +2031,7 @@
         </a:effectStyle>
         <a:effectStyle>
           <a:effectLst>
-            <a:outerShdw sx="100000" sy="100000" kx="0" ky="0" algn="b" rotWithShape="0" blurRad="38100" dist="23000" dir="5400000">
+            <a:outerShdw blurRad="38100" dist="23000" dir="5400000" rotWithShape="0">
               <a:srgbClr val="000000">
                 <a:alpha val="35000"/>
               </a:srgbClr>
@@ -2516,7 +2040,7 @@
         </a:effectStyle>
         <a:effectStyle>
           <a:effectLst>
-            <a:outerShdw sx="100000" sy="100000" kx="0" ky="0" algn="b" rotWithShape="0" blurRad="38100" dist="20000" dir="5400000">
+            <a:outerShdw blurRad="38100" dist="20000" dir="5400000" rotWithShape="0">
               <a:srgbClr val="000000">
                 <a:alpha val="38000"/>
               </a:srgbClr>
@@ -2590,7 +2114,7 @@
           <a:round/>
         </a:ln>
         <a:effectLst>
-          <a:outerShdw sx="100000" sy="100000" kx="0" ky="0" algn="b" rotWithShape="0" blurRad="38100" dist="23000" dir="5400000">
+          <a:outerShdw blurRad="38100" dist="23000" dir="5400000" rotWithShape="0">
             <a:srgbClr val="000000">
               <a:alpha val="35000"/>
             </a:srgbClr>
@@ -2598,7 +2122,7 @@
         </a:effectLst>
         <a:sp3d/>
       </a:spPr>
-      <a:bodyPr rot="0" spcFirstLastPara="1" vertOverflow="overflow" horzOverflow="overflow" vert="horz" wrap="square" lIns="45719" tIns="45719" rIns="45719" bIns="45719" numCol="1" spcCol="38100" rtlCol="0" anchor="ctr" upright="0">
+      <a:bodyPr rot="0" spcFirstLastPara="1" vertOverflow="overflow" horzOverflow="overflow" vert="horz" wrap="square" lIns="45719" tIns="45719" rIns="45719" bIns="45719" numCol="1" spcCol="38100" rtlCol="0" anchor="ctr">
         <a:spAutoFit/>
       </a:bodyPr>
       <a:lstStyle>
@@ -2617,7 +2141,7 @@
           <a:buFontTx/>
           <a:buNone/>
           <a:tabLst/>
-          <a:defRPr b="0" baseline="0" cap="none" i="0" spc="0" strike="noStrike" sz="1800" u="none" kumimoji="0" normalizeH="0">
+          <a:defRPr kumimoji="0" sz="1800" b="0" i="0" u="none" strike="noStrike" cap="none" spc="0" normalizeH="0" baseline="0">
             <a:ln>
               <a:noFill/>
             </a:ln>
@@ -2647,7 +2171,7 @@
           <a:buFontTx/>
           <a:buNone/>
           <a:tabLst/>
-          <a:defRPr b="0" baseline="0" cap="none" i="0" spc="0" strike="noStrike" sz="1800" u="none" kumimoji="0" normalizeH="0">
+          <a:defRPr kumimoji="0" sz="1800" b="0" i="0" u="none" strike="noStrike" cap="none" spc="0" normalizeH="0" baseline="0">
             <a:ln>
               <a:noFill/>
             </a:ln>
@@ -2673,7 +2197,7 @@
           <a:buFontTx/>
           <a:buNone/>
           <a:tabLst/>
-          <a:defRPr b="0" baseline="0" cap="none" i="0" spc="0" strike="noStrike" sz="1800" u="none" kumimoji="0" normalizeH="0">
+          <a:defRPr kumimoji="0" sz="1800" b="0" i="0" u="none" strike="noStrike" cap="none" spc="0" normalizeH="0" baseline="0">
             <a:ln>
               <a:noFill/>
             </a:ln>
@@ -2699,7 +2223,7 @@
           <a:buFontTx/>
           <a:buNone/>
           <a:tabLst/>
-          <a:defRPr b="0" baseline="0" cap="none" i="0" spc="0" strike="noStrike" sz="1800" u="none" kumimoji="0" normalizeH="0">
+          <a:defRPr kumimoji="0" sz="1800" b="0" i="0" u="none" strike="noStrike" cap="none" spc="0" normalizeH="0" baseline="0">
             <a:ln>
               <a:noFill/>
             </a:ln>
@@ -2725,7 +2249,7 @@
           <a:buFontTx/>
           <a:buNone/>
           <a:tabLst/>
-          <a:defRPr b="0" baseline="0" cap="none" i="0" spc="0" strike="noStrike" sz="1800" u="none" kumimoji="0" normalizeH="0">
+          <a:defRPr kumimoji="0" sz="1800" b="0" i="0" u="none" strike="noStrike" cap="none" spc="0" normalizeH="0" baseline="0">
             <a:ln>
               <a:noFill/>
             </a:ln>
@@ -2751,7 +2275,7 @@
           <a:buFontTx/>
           <a:buNone/>
           <a:tabLst/>
-          <a:defRPr b="0" baseline="0" cap="none" i="0" spc="0" strike="noStrike" sz="1800" u="none" kumimoji="0" normalizeH="0">
+          <a:defRPr kumimoji="0" sz="1800" b="0" i="0" u="none" strike="noStrike" cap="none" spc="0" normalizeH="0" baseline="0">
             <a:ln>
               <a:noFill/>
             </a:ln>
@@ -2777,7 +2301,7 @@
           <a:buFontTx/>
           <a:buNone/>
           <a:tabLst/>
-          <a:defRPr b="0" baseline="0" cap="none" i="0" spc="0" strike="noStrike" sz="1800" u="none" kumimoji="0" normalizeH="0">
+          <a:defRPr kumimoji="0" sz="1800" b="0" i="0" u="none" strike="noStrike" cap="none" spc="0" normalizeH="0" baseline="0">
             <a:ln>
               <a:noFill/>
             </a:ln>
@@ -2803,7 +2327,7 @@
           <a:buFontTx/>
           <a:buNone/>
           <a:tabLst/>
-          <a:defRPr b="0" baseline="0" cap="none" i="0" spc="0" strike="noStrike" sz="1800" u="none" kumimoji="0" normalizeH="0">
+          <a:defRPr kumimoji="0" sz="1800" b="0" i="0" u="none" strike="noStrike" cap="none" spc="0" normalizeH="0" baseline="0">
             <a:ln>
               <a:noFill/>
             </a:ln>
@@ -2829,7 +2353,7 @@
           <a:buFontTx/>
           <a:buNone/>
           <a:tabLst/>
-          <a:defRPr b="0" baseline="0" cap="none" i="0" spc="0" strike="noStrike" sz="1800" u="none" kumimoji="0" normalizeH="0">
+          <a:defRPr kumimoji="0" sz="1800" b="0" i="0" u="none" strike="noStrike" cap="none" spc="0" normalizeH="0" baseline="0">
             <a:ln>
               <a:noFill/>
             </a:ln>
@@ -2855,7 +2379,7 @@
           <a:buFontTx/>
           <a:buNone/>
           <a:tabLst/>
-          <a:defRPr b="0" baseline="0" cap="none" i="0" spc="0" strike="noStrike" sz="1800" u="none" kumimoji="0" normalizeH="0">
+          <a:defRPr kumimoji="0" sz="1800" b="0" i="0" u="none" strike="noStrike" cap="none" spc="0" normalizeH="0" baseline="0">
             <a:ln>
               <a:noFill/>
             </a:ln>
@@ -2868,9 +2392,15 @@
         </a:lvl9pPr>
       </a:lstStyle>
       <a:style>
-        <a:lnRef idx="0"/>
-        <a:fillRef idx="0"/>
-        <a:effectRef idx="0"/>
+        <a:lnRef idx="0">
+          <a:scrgbClr r="0" g="0" b="0"/>
+        </a:lnRef>
+        <a:fillRef idx="0">
+          <a:scrgbClr r="0" g="0" b="0"/>
+        </a:fillRef>
+        <a:effectRef idx="0">
+          <a:scrgbClr r="0" g="0" b="0"/>
+        </a:effectRef>
         <a:fontRef idx="none"/>
       </a:style>
     </a:spDef>
@@ -2885,7 +2415,7 @@
           <a:round/>
         </a:ln>
         <a:effectLst>
-          <a:outerShdw sx="100000" sy="100000" kx="0" ky="0" algn="b" rotWithShape="0" blurRad="38100" dist="20000" dir="5400000">
+          <a:outerShdw blurRad="38100" dist="20000" dir="5400000" rotWithShape="0">
             <a:srgbClr val="000000">
               <a:alpha val="38000"/>
             </a:srgbClr>
@@ -2893,7 +2423,7 @@
         </a:effectLst>
         <a:sp3d/>
       </a:spPr>
-      <a:bodyPr rot="0" spcFirstLastPara="1" vertOverflow="overflow" horzOverflow="overflow" vert="horz" wrap="square" lIns="91439" tIns="45719" rIns="91439" bIns="45719" numCol="1" spcCol="38100" rtlCol="0" anchor="t" upright="0">
+      <a:bodyPr rot="0" spcFirstLastPara="1" vertOverflow="overflow" horzOverflow="overflow" vert="horz" wrap="square" lIns="91439" tIns="45719" rIns="91439" bIns="45719" numCol="1" spcCol="38100" rtlCol="0" anchor="t">
         <a:noAutofit/>
       </a:bodyPr>
       <a:lstStyle>
@@ -2912,7 +2442,7 @@
           <a:buFontTx/>
           <a:buNone/>
           <a:tabLst/>
-          <a:defRPr b="0" baseline="0" cap="none" i="0" spc="0" strike="noStrike" sz="1800" u="none" kumimoji="0" normalizeH="0">
+          <a:defRPr kumimoji="0" sz="1800" b="0" i="0" u="none" strike="noStrike" cap="none" spc="0" normalizeH="0" baseline="0">
             <a:ln>
               <a:noFill/>
             </a:ln>
@@ -2938,7 +2468,7 @@
           <a:buFontTx/>
           <a:buNone/>
           <a:tabLst/>
-          <a:defRPr b="0" baseline="0" cap="none" i="0" spc="0" strike="noStrike" sz="1800" u="none" kumimoji="0" normalizeH="0">
+          <a:defRPr kumimoji="0" sz="1800" b="0" i="0" u="none" strike="noStrike" cap="none" spc="0" normalizeH="0" baseline="0">
             <a:ln>
               <a:noFill/>
             </a:ln>
@@ -2964,7 +2494,7 @@
           <a:buFontTx/>
           <a:buNone/>
           <a:tabLst/>
-          <a:defRPr b="0" baseline="0" cap="none" i="0" spc="0" strike="noStrike" sz="1800" u="none" kumimoji="0" normalizeH="0">
+          <a:defRPr kumimoji="0" sz="1800" b="0" i="0" u="none" strike="noStrike" cap="none" spc="0" normalizeH="0" baseline="0">
             <a:ln>
               <a:noFill/>
             </a:ln>
@@ -2990,7 +2520,7 @@
           <a:buFontTx/>
           <a:buNone/>
           <a:tabLst/>
-          <a:defRPr b="0" baseline="0" cap="none" i="0" spc="0" strike="noStrike" sz="1800" u="none" kumimoji="0" normalizeH="0">
+          <a:defRPr kumimoji="0" sz="1800" b="0" i="0" u="none" strike="noStrike" cap="none" spc="0" normalizeH="0" baseline="0">
             <a:ln>
               <a:noFill/>
             </a:ln>
@@ -3016,7 +2546,7 @@
           <a:buFontTx/>
           <a:buNone/>
           <a:tabLst/>
-          <a:defRPr b="0" baseline="0" cap="none" i="0" spc="0" strike="noStrike" sz="1800" u="none" kumimoji="0" normalizeH="0">
+          <a:defRPr kumimoji="0" sz="1800" b="0" i="0" u="none" strike="noStrike" cap="none" spc="0" normalizeH="0" baseline="0">
             <a:ln>
               <a:noFill/>
             </a:ln>
@@ -3042,7 +2572,7 @@
           <a:buFontTx/>
           <a:buNone/>
           <a:tabLst/>
-          <a:defRPr b="0" baseline="0" cap="none" i="0" spc="0" strike="noStrike" sz="1800" u="none" kumimoji="0" normalizeH="0">
+          <a:defRPr kumimoji="0" sz="1800" b="0" i="0" u="none" strike="noStrike" cap="none" spc="0" normalizeH="0" baseline="0">
             <a:ln>
               <a:noFill/>
             </a:ln>
@@ -3068,7 +2598,7 @@
           <a:buFontTx/>
           <a:buNone/>
           <a:tabLst/>
-          <a:defRPr b="0" baseline="0" cap="none" i="0" spc="0" strike="noStrike" sz="1800" u="none" kumimoji="0" normalizeH="0">
+          <a:defRPr kumimoji="0" sz="1800" b="0" i="0" u="none" strike="noStrike" cap="none" spc="0" normalizeH="0" baseline="0">
             <a:ln>
               <a:noFill/>
             </a:ln>
@@ -3094,7 +2624,7 @@
           <a:buFontTx/>
           <a:buNone/>
           <a:tabLst/>
-          <a:defRPr b="0" baseline="0" cap="none" i="0" spc="0" strike="noStrike" sz="1800" u="none" kumimoji="0" normalizeH="0">
+          <a:defRPr kumimoji="0" sz="1800" b="0" i="0" u="none" strike="noStrike" cap="none" spc="0" normalizeH="0" baseline="0">
             <a:ln>
               <a:noFill/>
             </a:ln>
@@ -3120,7 +2650,7 @@
           <a:buFontTx/>
           <a:buNone/>
           <a:tabLst/>
-          <a:defRPr b="0" baseline="0" cap="none" i="0" spc="0" strike="noStrike" sz="1800" u="none" kumimoji="0" normalizeH="0">
+          <a:defRPr kumimoji="0" sz="1800" b="0" i="0" u="none" strike="noStrike" cap="none" spc="0" normalizeH="0" baseline="0">
             <a:ln>
               <a:noFill/>
             </a:ln>
@@ -3146,7 +2676,7 @@
           <a:buFontTx/>
           <a:buNone/>
           <a:tabLst/>
-          <a:defRPr b="0" baseline="0" cap="none" i="0" spc="0" strike="noStrike" sz="1800" u="none" kumimoji="0" normalizeH="0">
+          <a:defRPr kumimoji="0" sz="1800" b="0" i="0" u="none" strike="noStrike" cap="none" spc="0" normalizeH="0" baseline="0">
             <a:ln>
               <a:noFill/>
             </a:ln>
@@ -3159,9 +2689,15 @@
         </a:lvl9pPr>
       </a:lstStyle>
       <a:style>
-        <a:lnRef idx="0"/>
-        <a:fillRef idx="0"/>
-        <a:effectRef idx="0"/>
+        <a:lnRef idx="0">
+          <a:scrgbClr r="0" g="0" b="0"/>
+        </a:lnRef>
+        <a:fillRef idx="0">
+          <a:scrgbClr r="0" g="0" b="0"/>
+        </a:fillRef>
+        <a:effectRef idx="0">
+          <a:scrgbClr r="0" g="0" b="0"/>
+        </a:effectRef>
         <a:fontRef idx="none"/>
       </a:style>
     </a:lnDef>
@@ -3175,7 +2711,7 @@
         <a:effectLst/>
         <a:sp3d/>
       </a:spPr>
-      <a:bodyPr rot="0" spcFirstLastPara="1" vertOverflow="overflow" horzOverflow="overflow" vert="horz" wrap="square" lIns="45719" tIns="45719" rIns="45719" bIns="45719" numCol="1" spcCol="38100" rtlCol="0" anchor="t" upright="0">
+      <a:bodyPr rot="0" spcFirstLastPara="1" vertOverflow="overflow" horzOverflow="overflow" vert="horz" wrap="square" lIns="45719" tIns="45719" rIns="45719" bIns="45719" numCol="1" spcCol="38100" rtlCol="0" anchor="t">
         <a:spAutoFit/>
       </a:bodyPr>
       <a:lstStyle>
@@ -3194,7 +2730,7 @@
           <a:buFontTx/>
           <a:buNone/>
           <a:tabLst/>
-          <a:defRPr b="0" baseline="0" cap="none" i="0" spc="0" strike="noStrike" sz="1800" u="none" kumimoji="0" normalizeH="0">
+          <a:defRPr kumimoji="0" sz="1800" b="0" i="0" u="none" strike="noStrike" cap="none" spc="0" normalizeH="0" baseline="0">
             <a:ln>
               <a:noFill/>
             </a:ln>
@@ -3224,7 +2760,7 @@
           <a:buFontTx/>
           <a:buNone/>
           <a:tabLst/>
-          <a:defRPr b="0" baseline="0" cap="none" i="0" spc="0" strike="noStrike" sz="1800" u="none" kumimoji="0" normalizeH="0">
+          <a:defRPr kumimoji="0" sz="1800" b="0" i="0" u="none" strike="noStrike" cap="none" spc="0" normalizeH="0" baseline="0">
             <a:ln>
               <a:noFill/>
             </a:ln>
@@ -3250,7 +2786,7 @@
           <a:buFontTx/>
           <a:buNone/>
           <a:tabLst/>
-          <a:defRPr b="0" baseline="0" cap="none" i="0" spc="0" strike="noStrike" sz="1800" u="none" kumimoji="0" normalizeH="0">
+          <a:defRPr kumimoji="0" sz="1800" b="0" i="0" u="none" strike="noStrike" cap="none" spc="0" normalizeH="0" baseline="0">
             <a:ln>
               <a:noFill/>
             </a:ln>
@@ -3276,7 +2812,7 @@
           <a:buFontTx/>
           <a:buNone/>
           <a:tabLst/>
-          <a:defRPr b="0" baseline="0" cap="none" i="0" spc="0" strike="noStrike" sz="1800" u="none" kumimoji="0" normalizeH="0">
+          <a:defRPr kumimoji="0" sz="1800" b="0" i="0" u="none" strike="noStrike" cap="none" spc="0" normalizeH="0" baseline="0">
             <a:ln>
               <a:noFill/>
             </a:ln>
@@ -3302,7 +2838,7 @@
           <a:buFontTx/>
           <a:buNone/>
           <a:tabLst/>
-          <a:defRPr b="0" baseline="0" cap="none" i="0" spc="0" strike="noStrike" sz="1800" u="none" kumimoji="0" normalizeH="0">
+          <a:defRPr kumimoji="0" sz="1800" b="0" i="0" u="none" strike="noStrike" cap="none" spc="0" normalizeH="0" baseline="0">
             <a:ln>
               <a:noFill/>
             </a:ln>
@@ -3328,7 +2864,7 @@
           <a:buFontTx/>
           <a:buNone/>
           <a:tabLst/>
-          <a:defRPr b="0" baseline="0" cap="none" i="0" spc="0" strike="noStrike" sz="1800" u="none" kumimoji="0" normalizeH="0">
+          <a:defRPr kumimoji="0" sz="1800" b="0" i="0" u="none" strike="noStrike" cap="none" spc="0" normalizeH="0" baseline="0">
             <a:ln>
               <a:noFill/>
             </a:ln>
@@ -3354,7 +2890,7 @@
           <a:buFontTx/>
           <a:buNone/>
           <a:tabLst/>
-          <a:defRPr b="0" baseline="0" cap="none" i="0" spc="0" strike="noStrike" sz="1800" u="none" kumimoji="0" normalizeH="0">
+          <a:defRPr kumimoji="0" sz="1800" b="0" i="0" u="none" strike="noStrike" cap="none" spc="0" normalizeH="0" baseline="0">
             <a:ln>
               <a:noFill/>
             </a:ln>
@@ -3380,7 +2916,7 @@
           <a:buFontTx/>
           <a:buNone/>
           <a:tabLst/>
-          <a:defRPr b="0" baseline="0" cap="none" i="0" spc="0" strike="noStrike" sz="1800" u="none" kumimoji="0" normalizeH="0">
+          <a:defRPr kumimoji="0" sz="1800" b="0" i="0" u="none" strike="noStrike" cap="none" spc="0" normalizeH="0" baseline="0">
             <a:ln>
               <a:noFill/>
             </a:ln>
@@ -3406,7 +2942,7 @@
           <a:buFontTx/>
           <a:buNone/>
           <a:tabLst/>
-          <a:defRPr b="0" baseline="0" cap="none" i="0" spc="0" strike="noStrike" sz="1800" u="none" kumimoji="0" normalizeH="0">
+          <a:defRPr kumimoji="0" sz="1800" b="0" i="0" u="none" strike="noStrike" cap="none" spc="0" normalizeH="0" baseline="0">
             <a:ln>
               <a:noFill/>
             </a:ln>
@@ -3432,7 +2968,7 @@
           <a:buFontTx/>
           <a:buNone/>
           <a:tabLst/>
-          <a:defRPr b="0" baseline="0" cap="none" i="0" spc="0" strike="noStrike" sz="1800" u="none" kumimoji="0" normalizeH="0">
+          <a:defRPr kumimoji="0" sz="1800" b="0" i="0" u="none" strike="noStrike" cap="none" spc="0" normalizeH="0" baseline="0">
             <a:ln>
               <a:noFill/>
             </a:ln>
@@ -3445,12 +2981,19 @@
         </a:lvl9pPr>
       </a:lstStyle>
       <a:style>
-        <a:lnRef idx="0"/>
-        <a:fillRef idx="0"/>
-        <a:effectRef idx="0"/>
+        <a:lnRef idx="0">
+          <a:scrgbClr r="0" g="0" b="0"/>
+        </a:lnRef>
+        <a:fillRef idx="0">
+          <a:scrgbClr r="0" g="0" b="0"/>
+        </a:fillRef>
+        <a:effectRef idx="0">
+          <a:scrgbClr r="0" g="0" b="0"/>
+        </a:effectRef>
         <a:fontRef idx="none"/>
       </a:style>
     </a:txDef>
   </a:objectDefaults>
+  <a:extraClrSchemeLst/>
 </a:theme>
 </file>
</xml_diff>